<commit_message>
add sort comparison function
</commit_message>
<xml_diff>
--- a/L_Notes/L3_Notes.docx
+++ b/L_Notes/L3_Notes.docx
@@ -362,25 +362,7 @@
           <w:sz w:val="20"/>
           <w:szCs w:val="20"/>
         </w:rPr>
-        <w:t>vlad_</w:t>
-      </w:r>
-      <w:proofErr w:type="gramStart"/>
-      <w:r>
-        <w:rPr>
-          <w:color w:val="000000" w:themeColor="text1"/>
-          <w:sz w:val="20"/>
-          <w:szCs w:val="20"/>
-        </w:rPr>
-        <w:t>init(</w:t>
-      </w:r>
-      <w:proofErr w:type="gramEnd"/>
-      <w:r>
-        <w:rPr>
-          <w:color w:val="000000" w:themeColor="text1"/>
-          <w:sz w:val="20"/>
-          <w:szCs w:val="20"/>
-        </w:rPr>
-        <w:t>vsize_t MAX)</w:t>
+        <w:t>vlad_init(vsize_t MAX)</w:t>
       </w:r>
     </w:p>
     <w:p>
@@ -468,25 +450,7 @@
           <w:sz w:val="20"/>
           <w:szCs w:val="20"/>
         </w:rPr>
-        <w:t>vlad_</w:t>
-      </w:r>
-      <w:proofErr w:type="gramStart"/>
-      <w:r>
-        <w:rPr>
-          <w:color w:val="000000" w:themeColor="text1"/>
-          <w:sz w:val="20"/>
-          <w:szCs w:val="20"/>
-        </w:rPr>
-        <w:t>malloc(</w:t>
-      </w:r>
-      <w:proofErr w:type="gramEnd"/>
-      <w:r>
-        <w:rPr>
-          <w:color w:val="000000" w:themeColor="text1"/>
-          <w:sz w:val="20"/>
-          <w:szCs w:val="20"/>
-        </w:rPr>
-        <w:t>vsite_t N)</w:t>
+        <w:t>vlad_malloc(vsite_t N)</w:t>
       </w:r>
     </w:p>
     <w:p>
@@ -687,18 +651,8 @@
           <w:sz w:val="20"/>
           <w:szCs w:val="20"/>
         </w:rPr>
-        <w:t xml:space="preserve">How big the block </w:t>
-      </w:r>
-      <w:proofErr w:type="gramStart"/>
-      <w:r>
-        <w:rPr>
-          <w:color w:val="000000" w:themeColor="text1"/>
-          <w:sz w:val="20"/>
-          <w:szCs w:val="20"/>
-        </w:rPr>
-        <w:t>is</w:t>
-      </w:r>
-      <w:proofErr w:type="gramEnd"/>
+        <w:t>How big the block is</w:t>
+      </w:r>
     </w:p>
     <w:p>
       <w:pPr>
@@ -879,7 +833,6 @@
           <w:szCs w:val="20"/>
         </w:rPr>
       </w:pPr>
-      <w:proofErr w:type="spellStart"/>
       <w:r>
         <w:rPr>
           <w:b/>
@@ -887,17 +840,7 @@
           <w:sz w:val="20"/>
           <w:szCs w:val="20"/>
         </w:rPr>
-        <w:t>Vlad_free</w:t>
-      </w:r>
-      <w:proofErr w:type="spellEnd"/>
-      <w:r>
-        <w:rPr>
-          <w:b/>
-          <w:color w:val="000000" w:themeColor="text1"/>
-          <w:sz w:val="20"/>
-          <w:szCs w:val="20"/>
-        </w:rPr>
-        <w:t xml:space="preserve"> functio</w:t>
+        <w:t>Vlad_free functio</w:t>
       </w:r>
       <w:r>
         <w:rPr>
@@ -1202,9 +1145,16 @@
           <w:sz w:val="20"/>
           <w:szCs w:val="20"/>
         </w:rPr>
-        <w:t>when allocated memory (</w:t>
-      </w:r>
-      <w:proofErr w:type="spellStart"/>
+        <w:t>when allocated memory (vlad_alloc), we should choose the free block that is LARGER and CLOSEST in size</w:t>
+      </w:r>
+      <w:r>
+        <w:rPr>
+          <w:color w:val="000000" w:themeColor="text1"/>
+          <w:sz w:val="20"/>
+          <w:szCs w:val="20"/>
+        </w:rPr>
+        <w:t xml:space="preserve"> </w:t>
+      </w:r>
       <w:r>
         <w:rPr>
           <w:b/>
@@ -1212,33 +1162,6 @@
           <w:sz w:val="20"/>
           <w:szCs w:val="20"/>
         </w:rPr>
-        <w:t>vlad_alloc</w:t>
-      </w:r>
-      <w:proofErr w:type="spellEnd"/>
-      <w:r>
-        <w:rPr>
-          <w:b/>
-          <w:color w:val="000000" w:themeColor="text1"/>
-          <w:sz w:val="20"/>
-          <w:szCs w:val="20"/>
-        </w:rPr>
-        <w:t>), we should choose the free block that is LARGER and CLOSEST in size</w:t>
-      </w:r>
-      <w:r>
-        <w:rPr>
-          <w:color w:val="000000" w:themeColor="text1"/>
-          <w:sz w:val="20"/>
-          <w:szCs w:val="20"/>
-        </w:rPr>
-        <w:t xml:space="preserve"> </w:t>
-      </w:r>
-      <w:r>
-        <w:rPr>
-          <w:b/>
-          <w:color w:val="000000" w:themeColor="text1"/>
-          <w:sz w:val="20"/>
-          <w:szCs w:val="20"/>
-        </w:rPr>
         <w:t>to use up</w:t>
       </w:r>
       <w:r>
@@ -1273,25 +1196,7 @@
           <w:sz w:val="20"/>
           <w:szCs w:val="20"/>
         </w:rPr>
-        <w:t>Diagram: Vlad_</w:t>
-      </w:r>
-      <w:proofErr w:type="gramStart"/>
-      <w:r>
-        <w:rPr>
-          <w:color w:val="000000" w:themeColor="text1"/>
-          <w:sz w:val="20"/>
-          <w:szCs w:val="20"/>
-        </w:rPr>
-        <w:t>malloc(</w:t>
-      </w:r>
-      <w:proofErr w:type="gramEnd"/>
-      <w:r>
-        <w:rPr>
-          <w:color w:val="000000" w:themeColor="text1"/>
-          <w:sz w:val="20"/>
-          <w:szCs w:val="20"/>
-        </w:rPr>
-        <w:t>60) function, before allocation + after allocation</w:t>
+        <w:t>Diagram: Vlad_malloc(60) function, before allocation + after allocation</w:t>
       </w:r>
     </w:p>
     <w:p>
@@ -1376,9 +1281,26 @@
           <w:sz w:val="20"/>
           <w:szCs w:val="20"/>
         </w:rPr>
-        <w:t xml:space="preserve">user memory </w:t>
-      </w:r>
-      <w:proofErr w:type="spellStart"/>
+        <w:t>user memory alloc request + 8byte header</w:t>
+      </w:r>
+    </w:p>
+    <w:p>
+      <w:pPr>
+        <w:rPr>
+          <w:color w:val="000000" w:themeColor="text1"/>
+          <w:sz w:val="20"/>
+          <w:szCs w:val="20"/>
+        </w:rPr>
+      </w:pPr>
+    </w:p>
+    <w:p>
+      <w:pPr>
+        <w:rPr>
+          <w:color w:val="000000" w:themeColor="text1"/>
+          <w:sz w:val="20"/>
+          <w:szCs w:val="20"/>
+        </w:rPr>
+      </w:pPr>
       <w:r>
         <w:rPr>
           <w:b/>
@@ -1386,55 +1308,7 @@
           <w:sz w:val="20"/>
           <w:szCs w:val="20"/>
         </w:rPr>
-        <w:t>alloc</w:t>
-      </w:r>
-      <w:proofErr w:type="spellEnd"/>
-      <w:r>
-        <w:rPr>
-          <w:b/>
-          <w:color w:val="000000" w:themeColor="text1"/>
-          <w:sz w:val="20"/>
-          <w:szCs w:val="20"/>
-        </w:rPr>
-        <w:t xml:space="preserve"> request + 8byte header</w:t>
-      </w:r>
-    </w:p>
-    <w:p>
-      <w:pPr>
-        <w:rPr>
-          <w:color w:val="000000" w:themeColor="text1"/>
-          <w:sz w:val="20"/>
-          <w:szCs w:val="20"/>
-        </w:rPr>
-      </w:pPr>
-    </w:p>
-    <w:p>
-      <w:pPr>
-        <w:rPr>
-          <w:color w:val="000000" w:themeColor="text1"/>
-          <w:sz w:val="20"/>
-          <w:szCs w:val="20"/>
-        </w:rPr>
-      </w:pPr>
-      <w:proofErr w:type="spellStart"/>
-      <w:r>
-        <w:rPr>
-          <w:b/>
-          <w:color w:val="000000" w:themeColor="text1"/>
-          <w:sz w:val="20"/>
-          <w:szCs w:val="20"/>
-        </w:rPr>
-        <w:t>Vlad_merge</w:t>
-      </w:r>
-      <w:proofErr w:type="spellEnd"/>
-      <w:r>
-        <w:rPr>
-          <w:b/>
-          <w:color w:val="000000" w:themeColor="text1"/>
-          <w:sz w:val="20"/>
-          <w:szCs w:val="20"/>
-        </w:rPr>
-        <w:t xml:space="preserve"> </w:t>
+        <w:t xml:space="preserve">Vlad_merge </w:t>
       </w:r>
       <w:r>
         <w:rPr>
@@ -1663,7 +1537,6 @@
           <w:szCs w:val="20"/>
         </w:rPr>
       </w:pPr>
-      <w:proofErr w:type="spellStart"/>
       <w:r>
         <w:rPr>
           <w:b/>
@@ -1673,7 +1546,6 @@
         </w:rPr>
         <w:t>Vaddr_t</w:t>
       </w:r>
-      <w:proofErr w:type="spellEnd"/>
       <w:r>
         <w:rPr>
           <w:color w:val="000000" w:themeColor="text1"/>
@@ -1682,7 +1554,6 @@
         </w:rPr>
         <w:t xml:space="preserve"> … offset within </w:t>
       </w:r>
-      <w:proofErr w:type="gramStart"/>
       <w:r>
         <w:rPr>
           <w:b/>
@@ -1690,17 +1561,7 @@
           <w:sz w:val="20"/>
           <w:szCs w:val="20"/>
         </w:rPr>
-        <w:t>memory[</w:t>
-      </w:r>
-      <w:proofErr w:type="gramEnd"/>
-      <w:r>
-        <w:rPr>
-          <w:b/>
-          <w:color w:val="000000" w:themeColor="text1"/>
-          <w:sz w:val="20"/>
-          <w:szCs w:val="20"/>
-        </w:rPr>
-        <w:t>]</w:t>
+        <w:t>memory[]</w:t>
       </w:r>
       <w:r>
         <w:rPr>
@@ -1748,7 +1609,6 @@
           <w:szCs w:val="20"/>
         </w:rPr>
       </w:pPr>
-      <w:proofErr w:type="spellStart"/>
       <w:r>
         <w:rPr>
           <w:b/>
@@ -1758,7 +1618,6 @@
         </w:rPr>
         <w:t>Vlink_t</w:t>
       </w:r>
-      <w:proofErr w:type="spellEnd"/>
       <w:r>
         <w:rPr>
           <w:color w:val="000000" w:themeColor="text1"/>
@@ -1767,7 +1626,6 @@
         </w:rPr>
         <w:t xml:space="preserve"> … offset within </w:t>
       </w:r>
-      <w:proofErr w:type="gramStart"/>
       <w:r>
         <w:rPr>
           <w:b/>
@@ -1775,17 +1633,7 @@
           <w:sz w:val="20"/>
           <w:szCs w:val="20"/>
         </w:rPr>
-        <w:t>memory[</w:t>
-      </w:r>
-      <w:proofErr w:type="gramEnd"/>
-      <w:r>
-        <w:rPr>
-          <w:b/>
-          <w:color w:val="000000" w:themeColor="text1"/>
-          <w:sz w:val="20"/>
-          <w:szCs w:val="20"/>
-        </w:rPr>
-        <w:t>]</w:t>
+        <w:t>memory[]</w:t>
       </w:r>
       <w:r>
         <w:rPr>
@@ -1816,27 +1664,8 @@
           <w:sz w:val="20"/>
           <w:szCs w:val="20"/>
         </w:rPr>
-        <w:t xml:space="preserve">Inside headers with the </w:t>
-      </w:r>
-      <w:proofErr w:type="spellStart"/>
-      <w:r>
-        <w:rPr>
-          <w:color w:val="000000" w:themeColor="text1"/>
-          <w:sz w:val="20"/>
-          <w:szCs w:val="20"/>
-        </w:rPr>
-        <w:t>prev</w:t>
-      </w:r>
-      <w:proofErr w:type="spellEnd"/>
-      <w:r>
-        <w:rPr>
-          <w:color w:val="000000" w:themeColor="text1"/>
-          <w:sz w:val="20"/>
-          <w:szCs w:val="20"/>
-        </w:rPr>
-        <w:t xml:space="preserve"> / next nodes are all done with </w:t>
-      </w:r>
-      <w:proofErr w:type="spellStart"/>
+        <w:t xml:space="preserve">Inside headers with the prev / next nodes are all done with </w:t>
+      </w:r>
       <w:r>
         <w:rPr>
           <w:b/>
@@ -1846,7 +1675,6 @@
         </w:rPr>
         <w:t>vlink_t</w:t>
       </w:r>
-      <w:proofErr w:type="spellEnd"/>
     </w:p>
     <w:p>
       <w:pPr>
@@ -1917,7 +1745,6 @@
         </w:rPr>
         <w:t xml:space="preserve">, </w:t>
       </w:r>
-      <w:proofErr w:type="spellStart"/>
       <w:r>
         <w:rPr>
           <w:b/>
@@ -1927,7 +1754,6 @@
         </w:rPr>
         <w:t>vaddr_t</w:t>
       </w:r>
-      <w:proofErr w:type="spellEnd"/>
       <w:r>
         <w:rPr>
           <w:color w:val="000000" w:themeColor="text1"/>
@@ -1936,7 +1762,6 @@
         </w:rPr>
         <w:t xml:space="preserve">, </w:t>
       </w:r>
-      <w:proofErr w:type="spellStart"/>
       <w:r>
         <w:rPr>
           <w:b/>
@@ -1946,7 +1771,6 @@
         </w:rPr>
         <w:t>vlink_t</w:t>
       </w:r>
-      <w:proofErr w:type="spellEnd"/>
       <w:r>
         <w:rPr>
           <w:color w:val="000000" w:themeColor="text1"/>
@@ -1955,7 +1779,6 @@
         </w:rPr>
         <w:t xml:space="preserve"> all refer to locations in </w:t>
       </w:r>
-      <w:proofErr w:type="gramStart"/>
       <w:r>
         <w:rPr>
           <w:b/>
@@ -1963,17 +1786,7 @@
           <w:sz w:val="20"/>
           <w:szCs w:val="20"/>
         </w:rPr>
-        <w:t>memory[</w:t>
-      </w:r>
-      <w:proofErr w:type="gramEnd"/>
-      <w:r>
-        <w:rPr>
-          <w:b/>
-          <w:color w:val="000000" w:themeColor="text1"/>
-          <w:sz w:val="20"/>
-          <w:szCs w:val="20"/>
-        </w:rPr>
-        <w:t>]</w:t>
+        <w:t>memory[]</w:t>
       </w:r>
     </w:p>
     <w:p>
@@ -2014,7 +1827,6 @@
         </w:rPr>
         <w:t xml:space="preserve"> and </w:t>
       </w:r>
-      <w:proofErr w:type="spellStart"/>
       <w:r>
         <w:rPr>
           <w:b/>
@@ -2024,7 +1836,6 @@
         </w:rPr>
         <w:t>vlink_t</w:t>
       </w:r>
-      <w:proofErr w:type="spellEnd"/>
       <w:r>
         <w:rPr>
           <w:color w:val="000000" w:themeColor="text1"/>
@@ -2132,27 +1943,7 @@
           <w:sz w:val="20"/>
           <w:szCs w:val="20"/>
         </w:rPr>
-        <w:t>p + n*</w:t>
-      </w:r>
-      <w:proofErr w:type="spellStart"/>
-      <w:r>
-        <w:rPr>
-          <w:b/>
-          <w:color w:val="000000" w:themeColor="text1"/>
-          <w:sz w:val="20"/>
-          <w:szCs w:val="20"/>
-        </w:rPr>
-        <w:t>sizeof</w:t>
-      </w:r>
-      <w:proofErr w:type="spellEnd"/>
-      <w:r>
-        <w:rPr>
-          <w:b/>
-          <w:color w:val="000000" w:themeColor="text1"/>
-          <w:sz w:val="20"/>
-          <w:szCs w:val="20"/>
-        </w:rPr>
-        <w:t>(Type)</w:t>
+        <w:t>p + n*sizeof(Type)</w:t>
       </w:r>
       <w:r>
         <w:rPr>
@@ -2183,25 +1974,7 @@
           <w:sz w:val="20"/>
           <w:szCs w:val="20"/>
         </w:rPr>
-        <w:t xml:space="preserve">Applies to </w:t>
-      </w:r>
-      <w:proofErr w:type="spellStart"/>
-      <w:r>
-        <w:rPr>
-          <w:color w:val="000000" w:themeColor="text1"/>
-          <w:sz w:val="20"/>
-          <w:szCs w:val="20"/>
-        </w:rPr>
-        <w:t>ints</w:t>
-      </w:r>
-      <w:proofErr w:type="spellEnd"/>
-      <w:r>
-        <w:rPr>
-          <w:color w:val="000000" w:themeColor="text1"/>
-          <w:sz w:val="20"/>
-          <w:szCs w:val="20"/>
-        </w:rPr>
-        <w:t>, chars, etc.</w:t>
+        <w:t>Applies to ints, chars, etc.</w:t>
       </w:r>
     </w:p>
     <w:p>
@@ -2340,25 +2113,7 @@
           <w:sz w:val="20"/>
           <w:szCs w:val="20"/>
         </w:rPr>
-        <w:t xml:space="preserve">Another use for pointer </w:t>
-      </w:r>
-      <w:proofErr w:type="spellStart"/>
-      <w:r>
-        <w:rPr>
-          <w:color w:val="000000" w:themeColor="text1"/>
-          <w:sz w:val="20"/>
-          <w:szCs w:val="20"/>
-        </w:rPr>
-        <w:t>arthimetic</w:t>
-      </w:r>
-      <w:proofErr w:type="spellEnd"/>
-      <w:r>
-        <w:rPr>
-          <w:color w:val="000000" w:themeColor="text1"/>
-          <w:sz w:val="20"/>
-          <w:szCs w:val="20"/>
-        </w:rPr>
-        <w:t xml:space="preserve">: </w:t>
+        <w:t xml:space="preserve">Another use for pointer arthimetic: </w:t>
       </w:r>
       <w:r>
         <w:rPr>
@@ -2437,7 +2192,6 @@
           <w:szCs w:val="20"/>
         </w:rPr>
       </w:pPr>
-      <w:proofErr w:type="spellStart"/>
       <w:r>
         <w:rPr>
           <w:b/>
@@ -2445,61 +2199,33 @@
           <w:sz w:val="20"/>
           <w:szCs w:val="20"/>
         </w:rPr>
-        <w:t>Sortlab</w:t>
-      </w:r>
-      <w:proofErr w:type="spellEnd"/>
-      <w:r>
-        <w:rPr>
-          <w:b/>
+        <w:t>Sortlab Program</w:t>
+      </w:r>
+    </w:p>
+    <w:p>
+      <w:pPr>
+        <w:rPr>
           <w:color w:val="5B9BD5" w:themeColor="accent1"/>
           <w:sz w:val="20"/>
           <w:szCs w:val="20"/>
         </w:rPr>
-        <w:t xml:space="preserve"> Program</w:t>
-      </w:r>
-    </w:p>
-    <w:p>
-      <w:pPr>
-        <w:rPr>
-          <w:color w:val="5B9BD5" w:themeColor="accent1"/>
-          <w:sz w:val="20"/>
-          <w:szCs w:val="20"/>
-        </w:rPr>
-      </w:pPr>
-    </w:p>
-    <w:p>
-      <w:pPr>
-        <w:rPr>
-          <w:color w:val="000000" w:themeColor="text1"/>
-          <w:sz w:val="20"/>
-          <w:szCs w:val="20"/>
-        </w:rPr>
-      </w:pPr>
-      <w:r>
-        <w:rPr>
-          <w:color w:val="000000" w:themeColor="text1"/>
-          <w:sz w:val="20"/>
-          <w:szCs w:val="20"/>
-        </w:rPr>
-        <w:t xml:space="preserve">A program that runs sorting algorithms and analyses them. How to use </w:t>
-      </w:r>
-      <w:proofErr w:type="spellStart"/>
-      <w:r>
-        <w:rPr>
-          <w:color w:val="000000" w:themeColor="text1"/>
-          <w:sz w:val="20"/>
-          <w:szCs w:val="20"/>
-        </w:rPr>
-        <w:t>sortLab</w:t>
-      </w:r>
-      <w:proofErr w:type="spellEnd"/>
-      <w:r>
-        <w:rPr>
-          <w:color w:val="000000" w:themeColor="text1"/>
-          <w:sz w:val="20"/>
-          <w:szCs w:val="20"/>
-        </w:rPr>
-        <w:t xml:space="preserve"> program:</w:t>
+      </w:pPr>
+    </w:p>
+    <w:p>
+      <w:pPr>
+        <w:rPr>
+          <w:color w:val="000000" w:themeColor="text1"/>
+          <w:sz w:val="20"/>
+          <w:szCs w:val="20"/>
+        </w:rPr>
+      </w:pPr>
+      <w:r>
+        <w:rPr>
+          <w:color w:val="000000" w:themeColor="text1"/>
+          <w:sz w:val="20"/>
+          <w:szCs w:val="20"/>
+        </w:rPr>
+        <w:t>A program that runs sorting algorithms and analyses them. How to use sortLab program:</w:t>
       </w:r>
     </w:p>
     <w:p>
@@ -2762,7 +2488,6 @@
         </w:rPr>
         <w:t xml:space="preserve">Cost of </w:t>
       </w:r>
-      <w:proofErr w:type="spellStart"/>
       <w:r>
         <w:rPr>
           <w:i/>
@@ -2778,16 +2503,7 @@
           <w:sz w:val="20"/>
           <w:szCs w:val="20"/>
         </w:rPr>
-        <w:t>th</w:t>
-      </w:r>
-      <w:proofErr w:type="spellEnd"/>
-      <w:r>
-        <w:rPr>
-          <w:color w:val="000000" w:themeColor="text1"/>
-          <w:sz w:val="20"/>
-          <w:szCs w:val="20"/>
-        </w:rPr>
-        <w:t xml:space="preserve"> iteration</w:t>
+        <w:t>th iteration</w:t>
       </w:r>
     </w:p>
     <w:p>
@@ -2831,18 +2547,8 @@
           <w:sz w:val="20"/>
           <w:szCs w:val="20"/>
         </w:rPr>
-        <w:t xml:space="preserve">S depends on “sortedness”, best = 0, worst = n – </w:t>
-      </w:r>
-      <w:proofErr w:type="spellStart"/>
-      <w:r>
-        <w:rPr>
-          <w:color w:val="000000" w:themeColor="text1"/>
-          <w:sz w:val="20"/>
-          <w:szCs w:val="20"/>
-        </w:rPr>
-        <w:t>i</w:t>
-      </w:r>
-      <w:proofErr w:type="spellEnd"/>
+        <w:t>S depends on “sortedness”, best = 0, worst = n – i</w:t>
+      </w:r>
     </w:p>
     <w:p>
       <w:pPr>
@@ -2923,7 +2629,6 @@
           <w:szCs w:val="20"/>
         </w:rPr>
       </w:pPr>
-      <w:proofErr w:type="spellStart"/>
       <w:r>
         <w:rPr>
           <w:color w:val="000000" w:themeColor="text1"/>
@@ -2941,7 +2646,6 @@
         </w:rPr>
         <w:t>BEST</w:t>
       </w:r>
-      <w:proofErr w:type="spellEnd"/>
       <w:r>
         <w:rPr>
           <w:color w:val="000000" w:themeColor="text1"/>
@@ -2965,7 +2669,6 @@
           <w:szCs w:val="20"/>
         </w:rPr>
       </w:pPr>
-      <w:proofErr w:type="spellStart"/>
       <w:r>
         <w:rPr>
           <w:color w:val="000000" w:themeColor="text1"/>
@@ -2983,7 +2686,6 @@
         </w:rPr>
         <w:t>WORST</w:t>
       </w:r>
-      <w:proofErr w:type="spellEnd"/>
       <w:r>
         <w:rPr>
           <w:color w:val="000000" w:themeColor="text1"/>
@@ -3007,7 +2709,6 @@
           <w:szCs w:val="20"/>
         </w:rPr>
       </w:pPr>
-      <w:proofErr w:type="spellStart"/>
       <w:r>
         <w:rPr>
           <w:b/>
@@ -3015,17 +2716,7 @@
           <w:sz w:val="20"/>
           <w:szCs w:val="20"/>
         </w:rPr>
-        <w:t>Complexlity</w:t>
-      </w:r>
-      <w:proofErr w:type="spellEnd"/>
-      <w:r>
-        <w:rPr>
-          <w:b/>
-          <w:color w:val="000000" w:themeColor="text1"/>
-          <w:sz w:val="20"/>
-          <w:szCs w:val="20"/>
-        </w:rPr>
-        <w:t xml:space="preserve"> = O(n</w:t>
+        <w:t>Complexlity = O(n</w:t>
       </w:r>
       <w:r>
         <w:rPr>
@@ -3381,18 +3072,8 @@
           <w:sz w:val="20"/>
           <w:szCs w:val="20"/>
         </w:rPr>
-        <w:t xml:space="preserve">C = ??, depends on sortedness, best = 1, worst = </w:t>
-      </w:r>
-      <w:proofErr w:type="spellStart"/>
-      <w:r>
-        <w:rPr>
-          <w:color w:val="000000" w:themeColor="text1"/>
-          <w:sz w:val="20"/>
-          <w:szCs w:val="20"/>
-        </w:rPr>
-        <w:t>i</w:t>
-      </w:r>
-      <w:proofErr w:type="spellEnd"/>
+        <w:t>C = ??, depends on sortedness, best = 1, worst = i</w:t>
+      </w:r>
     </w:p>
     <w:p>
       <w:pPr>
@@ -3452,18 +3133,8 @@
           <w:sz w:val="20"/>
           <w:szCs w:val="20"/>
         </w:rPr>
-        <w:t xml:space="preserve"> fits, best = 1, worst = </w:t>
-      </w:r>
-      <w:proofErr w:type="spellStart"/>
-      <w:r>
-        <w:rPr>
-          <w:color w:val="000000" w:themeColor="text1"/>
-          <w:sz w:val="20"/>
-          <w:szCs w:val="20"/>
-        </w:rPr>
-        <w:t>i</w:t>
-      </w:r>
-      <w:proofErr w:type="spellEnd"/>
+        <w:t xml:space="preserve"> fits, best = 1, worst = i</w:t>
+      </w:r>
     </w:p>
     <w:p>
       <w:pPr>
@@ -3500,7 +3171,6 @@
           <w:szCs w:val="20"/>
         </w:rPr>
       </w:pPr>
-      <w:proofErr w:type="spellStart"/>
       <w:r>
         <w:rPr>
           <w:color w:val="000000" w:themeColor="text1"/>
@@ -3518,7 +3188,6 @@
         </w:rPr>
         <w:t>BEST</w:t>
       </w:r>
-      <w:proofErr w:type="spellEnd"/>
       <w:r>
         <w:rPr>
           <w:color w:val="000000" w:themeColor="text1"/>
@@ -3541,7 +3210,6 @@
           <w:szCs w:val="20"/>
         </w:rPr>
       </w:pPr>
-      <w:proofErr w:type="spellStart"/>
       <w:r>
         <w:rPr>
           <w:color w:val="000000" w:themeColor="text1"/>
@@ -3557,17 +3225,7 @@
           <w:szCs w:val="20"/>
           <w:vertAlign w:val="subscript"/>
         </w:rPr>
-        <w:t>WORST</w:t>
-      </w:r>
-      <w:proofErr w:type="spellEnd"/>
-      <w:r>
-        <w:rPr>
-          <w:color w:val="000000" w:themeColor="text1"/>
-          <w:sz w:val="20"/>
-          <w:szCs w:val="20"/>
-          <w:vertAlign w:val="subscript"/>
-        </w:rPr>
-        <w:t xml:space="preserve"> </w:t>
+        <w:t xml:space="preserve">WORST </w:t>
       </w:r>
       <w:r>
         <w:rPr>
@@ -3845,7 +3503,6 @@
         </w:rPr>
         <w:t xml:space="preserve">We have 2 indexes, </w:t>
       </w:r>
-      <w:proofErr w:type="spellStart"/>
       <w:r>
         <w:rPr>
           <w:b/>
@@ -3855,7 +3512,6 @@
         </w:rPr>
         <w:t>i</w:t>
       </w:r>
-      <w:proofErr w:type="spellEnd"/>
       <w:r>
         <w:rPr>
           <w:color w:val="000000" w:themeColor="text1"/>
@@ -4041,7 +3697,6 @@
         </w:rPr>
         <w:t xml:space="preserve">We continue the previous operation until </w:t>
       </w:r>
-      <w:proofErr w:type="spellStart"/>
       <w:r>
         <w:rPr>
           <w:b/>
@@ -4049,17 +3704,7 @@
           <w:sz w:val="20"/>
           <w:szCs w:val="20"/>
         </w:rPr>
-        <w:t>i</w:t>
-      </w:r>
-      <w:proofErr w:type="spellEnd"/>
-      <w:r>
-        <w:rPr>
-          <w:b/>
-          <w:color w:val="000000" w:themeColor="text1"/>
-          <w:sz w:val="20"/>
-          <w:szCs w:val="20"/>
-        </w:rPr>
-        <w:t xml:space="preserve"> </w:t>
+        <w:t xml:space="preserve">i </w:t>
       </w:r>
       <w:r>
         <w:rPr>
@@ -4254,7 +3899,6 @@
           <w:szCs w:val="20"/>
         </w:rPr>
       </w:pPr>
-      <w:proofErr w:type="spellStart"/>
       <w:r>
         <w:rPr>
           <w:color w:val="000000" w:themeColor="text1"/>
@@ -4272,32 +3916,13 @@
         </w:rPr>
         <w:t>BEST</w:t>
       </w:r>
-      <w:proofErr w:type="spellEnd"/>
-      <w:r>
-        <w:rPr>
-          <w:color w:val="000000" w:themeColor="text1"/>
-          <w:sz w:val="20"/>
-          <w:szCs w:val="20"/>
-        </w:rPr>
-        <w:t xml:space="preserve"> = O(</w:t>
-      </w:r>
-      <w:proofErr w:type="spellStart"/>
-      <w:r>
-        <w:rPr>
-          <w:color w:val="000000" w:themeColor="text1"/>
-          <w:sz w:val="20"/>
-          <w:szCs w:val="20"/>
-        </w:rPr>
-        <w:t>nlogn</w:t>
-      </w:r>
-      <w:proofErr w:type="spellEnd"/>
-      <w:r>
-        <w:rPr>
-          <w:color w:val="000000" w:themeColor="text1"/>
-          <w:sz w:val="20"/>
-          <w:szCs w:val="20"/>
-        </w:rPr>
-        <w:t>) comparisons</w:t>
+      <w:r>
+        <w:rPr>
+          <w:color w:val="000000" w:themeColor="text1"/>
+          <w:sz w:val="20"/>
+          <w:szCs w:val="20"/>
+        </w:rPr>
+        <w:t xml:space="preserve"> = O(nlogn) comparisons</w:t>
       </w:r>
     </w:p>
     <w:p>
@@ -4434,7 +4059,6 @@
           <w:szCs w:val="20"/>
         </w:rPr>
       </w:pPr>
-      <w:proofErr w:type="spellStart"/>
       <w:r>
         <w:rPr>
           <w:color w:val="000000" w:themeColor="text1"/>
@@ -4452,7 +4076,6 @@
         </w:rPr>
         <w:t>WORST</w:t>
       </w:r>
-      <w:proofErr w:type="spellEnd"/>
       <w:r>
         <w:rPr>
           <w:color w:val="000000" w:themeColor="text1"/>
@@ -4619,7 +4242,6 @@
           <w:szCs w:val="20"/>
         </w:rPr>
       </w:pPr>
-      <w:proofErr w:type="spellStart"/>
       <w:r>
         <w:rPr>
           <w:b/>
@@ -4629,7 +4251,6 @@
         </w:rPr>
         <w:t>Mergesort</w:t>
       </w:r>
-      <w:proofErr w:type="spellEnd"/>
     </w:p>
     <w:p>
       <w:pPr>
@@ -4863,7 +4484,6 @@
           <w:szCs w:val="20"/>
         </w:rPr>
       </w:pPr>
-      <w:proofErr w:type="spellStart"/>
       <w:r>
         <w:rPr>
           <w:color w:val="000000" w:themeColor="text1"/>
@@ -4881,32 +4501,13 @@
         </w:rPr>
         <w:t>BEST</w:t>
       </w:r>
-      <w:proofErr w:type="spellEnd"/>
-      <w:r>
-        <w:rPr>
-          <w:color w:val="000000" w:themeColor="text1"/>
-          <w:sz w:val="20"/>
-          <w:szCs w:val="20"/>
-        </w:rPr>
-        <w:t xml:space="preserve"> = O(</w:t>
-      </w:r>
-      <w:proofErr w:type="spellStart"/>
-      <w:r>
-        <w:rPr>
-          <w:color w:val="000000" w:themeColor="text1"/>
-          <w:sz w:val="20"/>
-          <w:szCs w:val="20"/>
-        </w:rPr>
-        <w:t>nlogn</w:t>
-      </w:r>
-      <w:proofErr w:type="spellEnd"/>
-      <w:r>
-        <w:rPr>
-          <w:color w:val="000000" w:themeColor="text1"/>
-          <w:sz w:val="20"/>
-          <w:szCs w:val="20"/>
-        </w:rPr>
-        <w:t>) comparisons</w:t>
+      <w:r>
+        <w:rPr>
+          <w:color w:val="000000" w:themeColor="text1"/>
+          <w:sz w:val="20"/>
+          <w:szCs w:val="20"/>
+        </w:rPr>
+        <w:t xml:space="preserve"> = O(nlogn) comparisons</w:t>
       </w:r>
     </w:p>
     <w:p>
@@ -5059,7 +4660,6 @@
           <w:szCs w:val="20"/>
         </w:rPr>
       </w:pPr>
-      <w:proofErr w:type="spellStart"/>
       <w:r>
         <w:rPr>
           <w:color w:val="000000" w:themeColor="text1"/>
@@ -5077,7 +4677,6 @@
         </w:rPr>
         <w:t>WORST</w:t>
       </w:r>
-      <w:proofErr w:type="spellEnd"/>
       <w:r>
         <w:rPr>
           <w:color w:val="000000" w:themeColor="text1"/>
@@ -5093,27 +4692,7 @@
           <w:sz w:val="20"/>
           <w:szCs w:val="20"/>
         </w:rPr>
-        <w:t>O(</w:t>
-      </w:r>
-      <w:proofErr w:type="spellStart"/>
-      <w:r>
-        <w:rPr>
-          <w:b/>
-          <w:color w:val="000000" w:themeColor="text1"/>
-          <w:sz w:val="20"/>
-          <w:szCs w:val="20"/>
-        </w:rPr>
-        <w:t>nlogn</w:t>
-      </w:r>
-      <w:proofErr w:type="spellEnd"/>
-      <w:r>
-        <w:rPr>
-          <w:b/>
-          <w:color w:val="000000" w:themeColor="text1"/>
-          <w:sz w:val="20"/>
-          <w:szCs w:val="20"/>
-        </w:rPr>
-        <w:t xml:space="preserve">) </w:t>
+        <w:t xml:space="preserve">O(nlogn) </w:t>
       </w:r>
       <w:r>
         <w:rPr>
@@ -5241,13 +4820,13 @@
           <w:lang w:val="en-US"/>
         </w:rPr>
         <w:drawing>
-          <wp:anchor distT="0" distB="0" distL="114300" distR="114300" simplePos="0" relativeHeight="251660288" behindDoc="1" locked="0" layoutInCell="1" allowOverlap="1" wp14:anchorId="47153F1B" wp14:editId="1522BB3D">
+          <wp:anchor distT="0" distB="0" distL="114300" distR="114300" simplePos="0" relativeHeight="251660288" behindDoc="1" locked="0" layoutInCell="1" allowOverlap="1" wp14:anchorId="47153F1B" wp14:editId="7D669ED1">
             <wp:simplePos x="0" y="0"/>
             <wp:positionH relativeFrom="column">
-              <wp:posOffset>3250474</wp:posOffset>
+              <wp:posOffset>3480979</wp:posOffset>
             </wp:positionH>
             <wp:positionV relativeFrom="paragraph">
-              <wp:posOffset>34925</wp:posOffset>
+              <wp:posOffset>37465</wp:posOffset>
             </wp:positionV>
             <wp:extent cx="2880677" cy="1791154"/>
             <wp:effectExtent l="0" t="0" r="0" b="12700"/>
@@ -5521,43 +5100,1188 @@
     </w:p>
     <w:p>
       <w:pPr>
-        <w:rPr>
-          <w:color w:val="000000" w:themeColor="text1"/>
-          <w:sz w:val="20"/>
-          <w:szCs w:val="20"/>
-        </w:rPr>
-      </w:pPr>
-    </w:p>
-    <w:p>
-      <w:pPr>
-        <w:rPr>
-          <w:color w:val="000000" w:themeColor="text1"/>
-          <w:sz w:val="20"/>
-          <w:szCs w:val="20"/>
-        </w:rPr>
-      </w:pPr>
-    </w:p>
-    <w:p>
-      <w:pPr>
-        <w:rPr>
-          <w:color w:val="000000" w:themeColor="text1"/>
-          <w:sz w:val="20"/>
-          <w:szCs w:val="20"/>
-        </w:rPr>
-      </w:pPr>
-    </w:p>
-    <w:p>
-      <w:pPr>
-        <w:rPr>
-          <w:color w:val="000000" w:themeColor="text1"/>
-          <w:sz w:val="20"/>
-          <w:szCs w:val="20"/>
-        </w:rPr>
-      </w:pPr>
-    </w:p>
-    <w:p>
+        <w:pStyle w:val="ListParagraph"/>
+        <w:numPr>
+          <w:ilvl w:val="0"/>
+          <w:numId w:val="19"/>
+        </w:numPr>
+        <w:rPr>
+          <w:color w:val="000000" w:themeColor="text1"/>
+          <w:sz w:val="20"/>
+          <w:szCs w:val="20"/>
+        </w:rPr>
+      </w:pPr>
+      <w:r>
+        <w:rPr>
+          <w:color w:val="000000" w:themeColor="text1"/>
+          <w:sz w:val="20"/>
+          <w:szCs w:val="20"/>
+        </w:rPr>
+        <w:t>For each value of h, we do multiple INSERTION SORTS</w:t>
+      </w:r>
+    </w:p>
+    <w:p>
+      <w:pPr>
+        <w:rPr>
+          <w:color w:val="000000" w:themeColor="text1"/>
+          <w:sz w:val="20"/>
+          <w:szCs w:val="20"/>
+        </w:rPr>
+      </w:pPr>
+    </w:p>
+    <w:p>
+      <w:pPr>
+        <w:rPr>
+          <w:color w:val="000000" w:themeColor="text1"/>
+          <w:sz w:val="20"/>
+          <w:szCs w:val="20"/>
+        </w:rPr>
+      </w:pPr>
+      <w:r>
+        <w:rPr>
+          <w:color w:val="000000" w:themeColor="text1"/>
+          <w:sz w:val="20"/>
+          <w:szCs w:val="20"/>
+        </w:rPr>
+        <w:t>Questions</w:t>
+      </w:r>
+    </w:p>
+    <w:p>
+      <w:pPr>
+        <w:pStyle w:val="ListParagraph"/>
+        <w:numPr>
+          <w:ilvl w:val="0"/>
+          <w:numId w:val="20"/>
+        </w:numPr>
+        <w:rPr>
+          <w:color w:val="000000" w:themeColor="text1"/>
+          <w:sz w:val="20"/>
+          <w:szCs w:val="20"/>
+        </w:rPr>
+      </w:pPr>
+      <w:r>
+        <w:rPr>
+          <w:color w:val="000000" w:themeColor="text1"/>
+          <w:sz w:val="20"/>
+          <w:szCs w:val="20"/>
+        </w:rPr>
+        <w:t>How to choose the starting h?</w:t>
+      </w:r>
+    </w:p>
+    <w:p>
+      <w:pPr>
+        <w:pStyle w:val="ListParagraph"/>
+        <w:numPr>
+          <w:ilvl w:val="0"/>
+          <w:numId w:val="20"/>
+        </w:numPr>
+        <w:rPr>
+          <w:color w:val="000000" w:themeColor="text1"/>
+          <w:sz w:val="20"/>
+          <w:szCs w:val="20"/>
+        </w:rPr>
+      </w:pPr>
+      <w:r>
+        <w:rPr>
+          <w:color w:val="000000" w:themeColor="text1"/>
+          <w:sz w:val="20"/>
+          <w:szCs w:val="20"/>
+        </w:rPr>
+        <w:t>How much to reduce h on each iteration?</w:t>
+      </w:r>
+    </w:p>
+    <w:p>
+      <w:pPr>
+        <w:rPr>
+          <w:color w:val="000000" w:themeColor="text1"/>
+          <w:sz w:val="20"/>
+          <w:szCs w:val="20"/>
+        </w:rPr>
+      </w:pPr>
+    </w:p>
+    <w:p>
+      <w:pPr>
+        <w:rPr>
+          <w:color w:val="000000" w:themeColor="text1"/>
+          <w:sz w:val="20"/>
+          <w:szCs w:val="20"/>
+        </w:rPr>
+      </w:pPr>
+      <w:r>
+        <w:rPr>
+          <w:color w:val="000000" w:themeColor="text1"/>
+          <w:sz w:val="20"/>
+          <w:szCs w:val="20"/>
+        </w:rPr>
+        <w:t>Efficiency of Shell Sort</w:t>
+      </w:r>
+    </w:p>
+    <w:p>
+      <w:pPr>
+        <w:pStyle w:val="ListParagraph"/>
+        <w:numPr>
+          <w:ilvl w:val="0"/>
+          <w:numId w:val="21"/>
+        </w:numPr>
+        <w:rPr>
+          <w:color w:val="000000" w:themeColor="text1"/>
+          <w:sz w:val="20"/>
+          <w:szCs w:val="20"/>
+        </w:rPr>
+      </w:pPr>
+      <w:r>
+        <w:rPr>
+          <w:color w:val="000000" w:themeColor="text1"/>
+          <w:sz w:val="20"/>
+          <w:szCs w:val="20"/>
+        </w:rPr>
+        <w:t xml:space="preserve">Depends on the sequence of </w:t>
+      </w:r>
+      <w:r>
+        <w:rPr>
+          <w:i/>
+          <w:color w:val="000000" w:themeColor="text1"/>
+          <w:sz w:val="20"/>
+          <w:szCs w:val="20"/>
+        </w:rPr>
+        <w:t>h</w:t>
+      </w:r>
+      <w:r>
+        <w:rPr>
+          <w:color w:val="000000" w:themeColor="text1"/>
+          <w:sz w:val="20"/>
+          <w:szCs w:val="20"/>
+        </w:rPr>
+        <w:t xml:space="preserve"> values</w:t>
+      </w:r>
+    </w:p>
+    <w:p>
+      <w:pPr>
+        <w:pStyle w:val="ListParagraph"/>
+        <w:numPr>
+          <w:ilvl w:val="0"/>
+          <w:numId w:val="21"/>
+        </w:numPr>
+        <w:rPr>
+          <w:color w:val="000000" w:themeColor="text1"/>
+          <w:sz w:val="20"/>
+          <w:szCs w:val="20"/>
+        </w:rPr>
+      </w:pPr>
+      <w:r>
+        <w:rPr>
+          <w:color w:val="000000" w:themeColor="text1"/>
+          <w:sz w:val="20"/>
+          <w:szCs w:val="20"/>
+        </w:rPr>
+        <w:t>Shell Sort has still not yet been fully analysed, therefore we don’t know its cost complexity</w:t>
+      </w:r>
+    </w:p>
+    <w:p>
+      <w:pPr>
+        <w:pStyle w:val="ListParagraph"/>
+        <w:numPr>
+          <w:ilvl w:val="0"/>
+          <w:numId w:val="21"/>
+        </w:numPr>
+        <w:rPr>
+          <w:color w:val="000000" w:themeColor="text1"/>
+          <w:sz w:val="20"/>
+          <w:szCs w:val="20"/>
+        </w:rPr>
+      </w:pPr>
+      <w:r>
+        <w:rPr>
+          <w:b/>
+          <w:color w:val="000000" w:themeColor="text1"/>
+          <w:sz w:val="20"/>
+          <w:szCs w:val="20"/>
+        </w:rPr>
+        <w:t>Knuth</w:t>
+      </w:r>
+      <w:r>
+        <w:rPr>
+          <w:color w:val="000000" w:themeColor="text1"/>
+          <w:sz w:val="20"/>
+          <w:szCs w:val="20"/>
+        </w:rPr>
+        <w:t xml:space="preserve"> suggests </w:t>
+      </w:r>
+      <w:r>
+        <w:rPr>
+          <w:b/>
+          <w:color w:val="000000" w:themeColor="text1"/>
+          <w:sz w:val="20"/>
+          <w:szCs w:val="20"/>
+        </w:rPr>
+        <w:t>O(N</w:t>
+      </w:r>
+      <w:r>
+        <w:rPr>
+          <w:b/>
+          <w:color w:val="000000" w:themeColor="text1"/>
+          <w:sz w:val="20"/>
+          <w:szCs w:val="20"/>
+          <w:vertAlign w:val="superscript"/>
+        </w:rPr>
+        <w:t>3/2</w:t>
+      </w:r>
+      <w:r>
+        <w:rPr>
+          <w:b/>
+          <w:color w:val="000000" w:themeColor="text1"/>
+          <w:sz w:val="20"/>
+          <w:szCs w:val="20"/>
+        </w:rPr>
+        <w:t>)</w:t>
+      </w:r>
+      <w:r>
+        <w:rPr>
+          <w:b/>
+          <w:color w:val="000000" w:themeColor="text1"/>
+          <w:sz w:val="20"/>
+          <w:szCs w:val="20"/>
+        </w:rPr>
+        <w:t xml:space="preserve"> e.g. O(N^1.5)</w:t>
+      </w:r>
+      <w:r>
+        <w:rPr>
+          <w:color w:val="000000" w:themeColor="text1"/>
+          <w:sz w:val="20"/>
+          <w:szCs w:val="20"/>
+        </w:rPr>
+        <w:t xml:space="preserve"> comparisons for the above sequence</w:t>
+      </w:r>
+    </w:p>
+    <w:p>
+      <w:pPr>
+        <w:rPr>
+          <w:color w:val="000000" w:themeColor="text1"/>
+          <w:sz w:val="20"/>
+          <w:szCs w:val="20"/>
+        </w:rPr>
+      </w:pPr>
+    </w:p>
+    <w:p>
+      <w:pPr>
+        <w:rPr>
+          <w:color w:val="5B9BD5" w:themeColor="accent1"/>
+          <w:sz w:val="20"/>
+          <w:szCs w:val="20"/>
+        </w:rPr>
+      </w:pPr>
+      <w:r>
+        <w:rPr>
+          <w:b/>
+          <w:color w:val="5B9BD5" w:themeColor="accent1"/>
+          <w:sz w:val="20"/>
+          <w:szCs w:val="20"/>
+        </w:rPr>
+        <w:t>Summary of Sorting Algorithms</w:t>
+      </w:r>
+    </w:p>
+    <w:p>
+      <w:pPr>
+        <w:rPr>
+          <w:color w:val="000000" w:themeColor="text1"/>
+          <w:sz w:val="20"/>
+          <w:szCs w:val="20"/>
+        </w:rPr>
+      </w:pPr>
+      <w:r>
+        <w:rPr>
+          <w:noProof/>
+          <w:color w:val="000000" w:themeColor="text1"/>
+          <w:sz w:val="20"/>
+          <w:szCs w:val="20"/>
+          <w:lang w:val="en-US"/>
+        </w:rPr>
+        <w:drawing>
+          <wp:anchor distT="0" distB="0" distL="114300" distR="114300" simplePos="0" relativeHeight="251661312" behindDoc="1" locked="0" layoutInCell="1" allowOverlap="1" wp14:anchorId="0FF588C5" wp14:editId="44C2BBFB">
+            <wp:simplePos x="0" y="0"/>
+            <wp:positionH relativeFrom="column">
+              <wp:posOffset>3819525</wp:posOffset>
+            </wp:positionH>
+            <wp:positionV relativeFrom="paragraph">
+              <wp:posOffset>23586</wp:posOffset>
+            </wp:positionV>
+            <wp:extent cx="2794635" cy="2330682"/>
+            <wp:effectExtent l="0" t="0" r="0" b="6350"/>
+            <wp:wrapNone/>
+            <wp:docPr id="3" name="Picture 3"/>
+            <wp:cNvGraphicFramePr>
+              <a:graphicFrameLocks xmlns:a="http://schemas.openxmlformats.org/drawingml/2006/main" noChangeAspect="1"/>
+            </wp:cNvGraphicFramePr>
+            <a:graphic xmlns:a="http://schemas.openxmlformats.org/drawingml/2006/main">
+              <a:graphicData uri="http://schemas.openxmlformats.org/drawingml/2006/picture">
+                <pic:pic xmlns:pic="http://schemas.openxmlformats.org/drawingml/2006/picture">
+                  <pic:nvPicPr>
+                    <pic:cNvPr id="3" name="Screen Shot 2016-08-19 at 10.43.16 PM.png"/>
+                    <pic:cNvPicPr/>
+                  </pic:nvPicPr>
+                  <pic:blipFill>
+                    <a:blip r:embed="rId11">
+                      <a:extLst>
+                        <a:ext uri="{28A0092B-C50C-407E-A947-70E740481C1C}">
+                          <a14:useLocalDpi xmlns:a14="http://schemas.microsoft.com/office/drawing/2010/main" val="0"/>
+                        </a:ext>
+                      </a:extLst>
+                    </a:blip>
+                    <a:stretch>
+                      <a:fillRect/>
+                    </a:stretch>
+                  </pic:blipFill>
+                  <pic:spPr>
+                    <a:xfrm>
+                      <a:off x="0" y="0"/>
+                      <a:ext cx="2794635" cy="2330682"/>
+                    </a:xfrm>
+                    <a:prstGeom prst="rect">
+                      <a:avLst/>
+                    </a:prstGeom>
+                  </pic:spPr>
+                </pic:pic>
+              </a:graphicData>
+            </a:graphic>
+            <wp14:sizeRelH relativeFrom="page">
+              <wp14:pctWidth>0</wp14:pctWidth>
+            </wp14:sizeRelH>
+            <wp14:sizeRelV relativeFrom="page">
+              <wp14:pctHeight>0</wp14:pctHeight>
+            </wp14:sizeRelV>
+          </wp:anchor>
+        </w:drawing>
+      </w:r>
+    </w:p>
+    <w:p>
+      <w:pPr>
+        <w:pStyle w:val="ListParagraph"/>
+        <w:numPr>
+          <w:ilvl w:val="0"/>
+          <w:numId w:val="22"/>
+        </w:numPr>
+        <w:rPr>
+          <w:color w:val="000000" w:themeColor="text1"/>
+          <w:sz w:val="20"/>
+          <w:szCs w:val="20"/>
+        </w:rPr>
+      </w:pPr>
+      <w:r>
+        <w:rPr>
+          <w:color w:val="000000" w:themeColor="text1"/>
+          <w:sz w:val="20"/>
+          <w:szCs w:val="20"/>
+        </w:rPr>
+        <w:t>Merge So</w:t>
+      </w:r>
+      <w:r>
+        <w:rPr>
+          <w:color w:val="000000" w:themeColor="text1"/>
+          <w:sz w:val="20"/>
+          <w:szCs w:val="20"/>
+        </w:rPr>
+        <w:t xml:space="preserve">rt is arguably the best sorting </w:t>
+      </w:r>
+      <w:r>
+        <w:rPr>
+          <w:color w:val="000000" w:themeColor="text1"/>
+          <w:sz w:val="20"/>
+          <w:szCs w:val="20"/>
+        </w:rPr>
+        <w:t>algorithm</w:t>
+      </w:r>
+      <w:r>
+        <w:rPr>
+          <w:color w:val="000000" w:themeColor="text1"/>
+          <w:sz w:val="20"/>
+          <w:szCs w:val="20"/>
+        </w:rPr>
+        <w:t xml:space="preserve"> + stable.</w:t>
+      </w:r>
+    </w:p>
+    <w:p>
+      <w:pPr>
+        <w:pStyle w:val="ListParagraph"/>
+        <w:numPr>
+          <w:ilvl w:val="0"/>
+          <w:numId w:val="22"/>
+        </w:numPr>
+        <w:rPr>
+          <w:color w:val="000000" w:themeColor="text1"/>
+          <w:sz w:val="20"/>
+          <w:szCs w:val="20"/>
+        </w:rPr>
+      </w:pPr>
+      <w:r>
+        <w:rPr>
+          <w:color w:val="000000" w:themeColor="text1"/>
+          <w:sz w:val="20"/>
+          <w:szCs w:val="20"/>
+        </w:rPr>
+        <w:t>Most algorithms are stable, but some are inherently unstable</w:t>
+      </w:r>
+      <w:r>
+        <w:rPr>
+          <w:color w:val="000000" w:themeColor="text1"/>
+          <w:sz w:val="20"/>
+          <w:szCs w:val="20"/>
+        </w:rPr>
+        <w:br/>
+        <w:t>because of the way they shift things around.</w:t>
+      </w:r>
+    </w:p>
+    <w:p>
+      <w:pPr>
+        <w:pStyle w:val="ListParagraph"/>
+        <w:numPr>
+          <w:ilvl w:val="1"/>
+          <w:numId w:val="22"/>
+        </w:numPr>
+        <w:rPr>
+          <w:color w:val="000000" w:themeColor="text1"/>
+          <w:sz w:val="20"/>
+          <w:szCs w:val="20"/>
+        </w:rPr>
+      </w:pPr>
+      <w:r>
+        <w:rPr>
+          <w:color w:val="000000" w:themeColor="text1"/>
+          <w:sz w:val="20"/>
+          <w:szCs w:val="20"/>
+        </w:rPr>
+        <w:t>E.g. Shell Sort:</w:t>
+      </w:r>
+      <w:r>
+        <w:rPr>
+          <w:color w:val="000000" w:themeColor="text1"/>
+          <w:sz w:val="20"/>
+          <w:szCs w:val="20"/>
+        </w:rPr>
+        <w:br/>
+        <w:t>As part of the h-sorting process, there is no guarantee</w:t>
+      </w:r>
+      <w:r>
+        <w:rPr>
+          <w:color w:val="000000" w:themeColor="text1"/>
+          <w:sz w:val="20"/>
+          <w:szCs w:val="20"/>
+        </w:rPr>
+        <w:br/>
+        <w:t>that the two items with the same key will end up in</w:t>
+      </w:r>
+      <w:r>
+        <w:rPr>
+          <w:color w:val="000000" w:themeColor="text1"/>
+          <w:sz w:val="20"/>
+          <w:szCs w:val="20"/>
+        </w:rPr>
+        <w:br/>
+        <w:t>the same order</w:t>
+      </w:r>
+      <w:r>
+        <w:rPr>
+          <w:color w:val="000000" w:themeColor="text1"/>
+          <w:sz w:val="20"/>
+          <w:szCs w:val="20"/>
+        </w:rPr>
+        <w:t>.</w:t>
+      </w:r>
+      <w:r>
+        <w:rPr>
+          <w:color w:val="000000" w:themeColor="text1"/>
+          <w:sz w:val="20"/>
+          <w:szCs w:val="20"/>
+        </w:rPr>
+        <w:t xml:space="preserve"> (as they may be separated due to</w:t>
+      </w:r>
+      <w:r>
+        <w:rPr>
+          <w:color w:val="000000" w:themeColor="text1"/>
+          <w:sz w:val="20"/>
+          <w:szCs w:val="20"/>
+        </w:rPr>
+        <w:br/>
+        <w:t>the sorting keys, then moved back into an incorrect</w:t>
+      </w:r>
+      <w:r>
+        <w:rPr>
+          <w:color w:val="000000" w:themeColor="text1"/>
+          <w:sz w:val="20"/>
+          <w:szCs w:val="20"/>
+        </w:rPr>
+        <w:br/>
+        <w:t>relative position)</w:t>
+      </w:r>
+    </w:p>
+    <w:p>
+      <w:pPr>
+        <w:pStyle w:val="ListParagraph"/>
+        <w:numPr>
+          <w:ilvl w:val="1"/>
+          <w:numId w:val="22"/>
+        </w:numPr>
+        <w:rPr>
+          <w:color w:val="000000" w:themeColor="text1"/>
+          <w:sz w:val="20"/>
+          <w:szCs w:val="20"/>
+        </w:rPr>
+      </w:pPr>
+      <w:r>
+        <w:rPr>
+          <w:color w:val="000000" w:themeColor="text1"/>
+          <w:sz w:val="20"/>
+          <w:szCs w:val="20"/>
+        </w:rPr>
+        <w:t>E.g. Quick Sort:</w:t>
+      </w:r>
+      <w:r>
+        <w:rPr>
+          <w:color w:val="000000" w:themeColor="text1"/>
+          <w:sz w:val="20"/>
+          <w:szCs w:val="20"/>
+        </w:rPr>
+        <w:br/>
+      </w:r>
+      <w:r>
+        <w:rPr>
+          <w:color w:val="000000" w:themeColor="text1"/>
+          <w:sz w:val="20"/>
+          <w:szCs w:val="20"/>
+        </w:rPr>
+        <w:t xml:space="preserve">With </w:t>
+      </w:r>
+      <w:r>
+        <w:rPr>
+          <w:color w:val="000000" w:themeColor="text1"/>
+          <w:sz w:val="20"/>
+          <w:szCs w:val="20"/>
+        </w:rPr>
+        <w:t>pa</w:t>
+      </w:r>
+      <w:r>
+        <w:rPr>
+          <w:color w:val="000000" w:themeColor="text1"/>
+          <w:sz w:val="20"/>
+          <w:szCs w:val="20"/>
+        </w:rPr>
+        <w:t>rtioning,</w:t>
+      </w:r>
+      <w:r>
+        <w:rPr>
+          <w:color w:val="000000" w:themeColor="text1"/>
+          <w:sz w:val="20"/>
+          <w:szCs w:val="20"/>
+        </w:rPr>
+        <w:t xml:space="preserve"> relative positioning can become</w:t>
+      </w:r>
+      <w:r>
+        <w:rPr>
+          <w:color w:val="000000" w:themeColor="text1"/>
+          <w:sz w:val="20"/>
+          <w:szCs w:val="20"/>
+        </w:rPr>
+        <w:br/>
+        <w:t>incorrect after swaps.</w:t>
+      </w:r>
+    </w:p>
+    <w:p>
+      <w:pPr>
+        <w:pStyle w:val="ListParagraph"/>
+        <w:numPr>
+          <w:ilvl w:val="0"/>
+          <w:numId w:val="24"/>
+        </w:numPr>
+        <w:rPr>
+          <w:color w:val="000000" w:themeColor="text1"/>
+          <w:sz w:val="20"/>
+          <w:szCs w:val="20"/>
+        </w:rPr>
+      </w:pPr>
+      <w:r>
+        <w:rPr>
+          <w:color w:val="000000" w:themeColor="text1"/>
+          <w:sz w:val="20"/>
+          <w:szCs w:val="20"/>
+        </w:rPr>
+        <w:t>“Can be” stable = algorithms can be stable, as long as you</w:t>
+      </w:r>
+      <w:r>
+        <w:rPr>
+          <w:color w:val="000000" w:themeColor="text1"/>
+          <w:sz w:val="20"/>
+          <w:szCs w:val="20"/>
+        </w:rPr>
+        <w:br/>
+        <w:t xml:space="preserve">only stick with using </w:t>
+      </w:r>
+      <w:r>
+        <w:rPr>
+          <w:b/>
+          <w:color w:val="000000" w:themeColor="text1"/>
+          <w:sz w:val="20"/>
+          <w:szCs w:val="20"/>
+        </w:rPr>
+        <w:t>&lt;</w:t>
+      </w:r>
+      <w:r>
+        <w:rPr>
+          <w:color w:val="000000" w:themeColor="text1"/>
+          <w:sz w:val="20"/>
+          <w:szCs w:val="20"/>
+        </w:rPr>
+        <w:t xml:space="preserve"> </w:t>
+      </w:r>
+      <w:r>
+        <w:rPr>
+          <w:b/>
+          <w:color w:val="000000" w:themeColor="text1"/>
+          <w:sz w:val="20"/>
+          <w:szCs w:val="20"/>
+        </w:rPr>
+        <w:t>(less than)</w:t>
+      </w:r>
+      <w:r>
+        <w:rPr>
+          <w:color w:val="000000" w:themeColor="text1"/>
+          <w:sz w:val="20"/>
+          <w:szCs w:val="20"/>
+        </w:rPr>
+        <w:t xml:space="preserve"> or </w:t>
+      </w:r>
+      <w:r>
+        <w:rPr>
+          <w:b/>
+          <w:color w:val="000000" w:themeColor="text1"/>
+          <w:sz w:val="20"/>
+          <w:szCs w:val="20"/>
+        </w:rPr>
+        <w:t>&gt; (greater than)</w:t>
+      </w:r>
+      <w:r>
+        <w:rPr>
+          <w:color w:val="000000" w:themeColor="text1"/>
+          <w:sz w:val="20"/>
+          <w:szCs w:val="20"/>
+        </w:rPr>
+        <w:t xml:space="preserve"> rather</w:t>
+      </w:r>
+      <w:r>
+        <w:rPr>
+          <w:color w:val="000000" w:themeColor="text1"/>
+          <w:sz w:val="20"/>
+          <w:szCs w:val="20"/>
+        </w:rPr>
+        <w:br/>
+        <w:t>than less / greater than and equal</w:t>
+      </w:r>
+      <w:r>
+        <w:rPr>
+          <w:color w:val="000000" w:themeColor="text1"/>
+          <w:sz w:val="20"/>
+          <w:szCs w:val="20"/>
+        </w:rPr>
+        <w:t xml:space="preserve"> to.</w:t>
+      </w:r>
+    </w:p>
+    <w:p>
+      <w:pPr>
+        <w:pStyle w:val="ListParagraph"/>
+        <w:numPr>
+          <w:ilvl w:val="0"/>
+          <w:numId w:val="24"/>
+        </w:numPr>
+        <w:rPr>
+          <w:color w:val="000000" w:themeColor="text1"/>
+          <w:sz w:val="20"/>
+          <w:szCs w:val="20"/>
+        </w:rPr>
+      </w:pPr>
+      <w:r>
+        <w:rPr>
+          <w:color w:val="000000" w:themeColor="text1"/>
+          <w:sz w:val="20"/>
+          <w:szCs w:val="20"/>
+        </w:rPr>
+        <w:t xml:space="preserve">The </w:t>
+      </w:r>
+      <w:r>
+        <w:rPr>
+          <w:b/>
+          <w:color w:val="000000" w:themeColor="text1"/>
+          <w:sz w:val="20"/>
+          <w:szCs w:val="20"/>
+        </w:rPr>
+        <w:t>choice of comparison test</w:t>
+      </w:r>
+      <w:r>
+        <w:rPr>
+          <w:color w:val="000000" w:themeColor="text1"/>
+          <w:sz w:val="20"/>
+          <w:szCs w:val="20"/>
+        </w:rPr>
+        <w:t xml:space="preserve"> generally affects the stability of an algorithm.</w:t>
+      </w:r>
+    </w:p>
+    <w:p>
+      <w:pPr>
+        <w:rPr>
+          <w:color w:val="000000" w:themeColor="text1"/>
+          <w:sz w:val="20"/>
+          <w:szCs w:val="20"/>
+        </w:rPr>
+      </w:pPr>
+    </w:p>
+    <w:p>
+      <w:pPr>
+        <w:rPr>
+          <w:color w:val="5B9BD5" w:themeColor="accent1"/>
+          <w:sz w:val="20"/>
+          <w:szCs w:val="20"/>
+        </w:rPr>
+      </w:pPr>
+      <w:r>
+        <w:rPr>
+          <w:b/>
+          <w:color w:val="5B9BD5" w:themeColor="accent1"/>
+          <w:sz w:val="20"/>
+          <w:szCs w:val="20"/>
+        </w:rPr>
+        <w:t>Sorting in GENERAL</w:t>
+      </w:r>
+    </w:p>
+    <w:p>
+      <w:pPr>
+        <w:rPr>
+          <w:color w:val="5B9BD5" w:themeColor="accent1"/>
+          <w:sz w:val="20"/>
+          <w:szCs w:val="20"/>
+        </w:rPr>
+      </w:pPr>
+    </w:p>
+    <w:p>
+      <w:pPr>
+        <w:rPr>
+          <w:color w:val="000000" w:themeColor="text1"/>
+          <w:sz w:val="20"/>
+          <w:szCs w:val="20"/>
+        </w:rPr>
+      </w:pPr>
+      <w:r>
+        <w:rPr>
+          <w:color w:val="000000" w:themeColor="text1"/>
+          <w:sz w:val="20"/>
+          <w:szCs w:val="20"/>
+        </w:rPr>
+        <w:t xml:space="preserve">It is simple to think of </w:t>
+      </w:r>
+      <w:r>
+        <w:rPr>
+          <w:color w:val="000000" w:themeColor="text1"/>
+          <w:sz w:val="20"/>
+          <w:szCs w:val="20"/>
+        </w:rPr>
+        <w:t>sorting as using integers in an array.</w:t>
+      </w:r>
+      <w:r>
+        <w:rPr>
+          <w:color w:val="000000" w:themeColor="text1"/>
+          <w:sz w:val="20"/>
+          <w:szCs w:val="20"/>
+        </w:rPr>
+        <w:t xml:space="preserve"> </w:t>
+      </w:r>
+      <w:r>
+        <w:rPr>
+          <w:color w:val="000000" w:themeColor="text1"/>
+          <w:sz w:val="20"/>
+          <w:szCs w:val="20"/>
+        </w:rPr>
+        <w:t xml:space="preserve">However, sorting items </w:t>
+      </w:r>
+      <w:r>
+        <w:rPr>
+          <w:color w:val="000000" w:themeColor="text1"/>
+          <w:sz w:val="20"/>
+          <w:szCs w:val="20"/>
+        </w:rPr>
+        <w:t>can be:</w:t>
+      </w:r>
+    </w:p>
+    <w:p>
+      <w:pPr>
+        <w:pStyle w:val="ListParagraph"/>
+        <w:numPr>
+          <w:ilvl w:val="0"/>
+          <w:numId w:val="25"/>
+        </w:numPr>
+        <w:rPr>
+          <w:color w:val="000000" w:themeColor="text1"/>
+          <w:sz w:val="20"/>
+          <w:szCs w:val="20"/>
+        </w:rPr>
+      </w:pPr>
+      <w:r>
+        <w:rPr>
+          <w:b/>
+          <w:color w:val="000000" w:themeColor="text1"/>
+          <w:sz w:val="20"/>
+          <w:szCs w:val="20"/>
+        </w:rPr>
+        <w:t>S</w:t>
+      </w:r>
+      <w:r>
+        <w:rPr>
+          <w:b/>
+          <w:color w:val="000000" w:themeColor="text1"/>
+          <w:sz w:val="20"/>
+          <w:szCs w:val="20"/>
+        </w:rPr>
+        <w:t>tructs</w:t>
+      </w:r>
+      <w:r>
+        <w:rPr>
+          <w:color w:val="000000" w:themeColor="text1"/>
+          <w:sz w:val="20"/>
+          <w:szCs w:val="20"/>
+        </w:rPr>
+        <w:t xml:space="preserve"> with</w:t>
+      </w:r>
+      <w:r>
+        <w:rPr>
+          <w:color w:val="000000" w:themeColor="text1"/>
+          <w:sz w:val="20"/>
+          <w:szCs w:val="20"/>
+        </w:rPr>
+        <w:t xml:space="preserve"> multiple values associated with it, where </w:t>
+      </w:r>
+      <w:r>
+        <w:rPr>
+          <w:b/>
+          <w:color w:val="000000" w:themeColor="text1"/>
+          <w:sz w:val="20"/>
+          <w:szCs w:val="20"/>
+        </w:rPr>
+        <w:t>one of those values are a</w:t>
+      </w:r>
+      <w:r>
+        <w:rPr>
+          <w:color w:val="000000" w:themeColor="text1"/>
+          <w:sz w:val="20"/>
+          <w:szCs w:val="20"/>
+        </w:rPr>
+        <w:t xml:space="preserve"> </w:t>
+      </w:r>
+      <w:r>
+        <w:rPr>
+          <w:b/>
+          <w:color w:val="000000" w:themeColor="text1"/>
+          <w:sz w:val="20"/>
+          <w:szCs w:val="20"/>
+        </w:rPr>
+        <w:t>unique</w:t>
+      </w:r>
+      <w:r>
+        <w:rPr>
+          <w:color w:val="000000" w:themeColor="text1"/>
+          <w:sz w:val="20"/>
+          <w:szCs w:val="20"/>
+        </w:rPr>
+        <w:t xml:space="preserve"> </w:t>
+      </w:r>
+      <w:r>
+        <w:rPr>
+          <w:b/>
+          <w:color w:val="000000" w:themeColor="text1"/>
+          <w:sz w:val="20"/>
+          <w:szCs w:val="20"/>
+        </w:rPr>
+        <w:t>key field</w:t>
+      </w:r>
+      <w:r>
+        <w:rPr>
+          <w:color w:val="000000" w:themeColor="text1"/>
+          <w:sz w:val="20"/>
+          <w:szCs w:val="20"/>
+        </w:rPr>
+        <w:t>.</w:t>
+      </w:r>
+    </w:p>
+    <w:p>
+      <w:pPr>
+        <w:rPr>
+          <w:color w:val="000000" w:themeColor="text1"/>
+          <w:sz w:val="20"/>
+          <w:szCs w:val="20"/>
+        </w:rPr>
+      </w:pPr>
+    </w:p>
+    <w:p>
+      <w:pPr>
+        <w:rPr>
+          <w:color w:val="000000" w:themeColor="text1"/>
+          <w:sz w:val="20"/>
+          <w:szCs w:val="20"/>
+        </w:rPr>
+      </w:pPr>
+    </w:p>
+    <w:p>
+      <w:pPr>
+        <w:rPr>
+          <w:color w:val="5B9BD5" w:themeColor="accent1"/>
+          <w:sz w:val="20"/>
+          <w:szCs w:val="20"/>
+        </w:rPr>
+      </w:pPr>
+      <w:r>
+        <w:rPr>
+          <w:b/>
+          <w:color w:val="5B9BD5" w:themeColor="accent1"/>
+          <w:sz w:val="20"/>
+          <w:szCs w:val="20"/>
+        </w:rPr>
+        <w:t>Struct</w:t>
+      </w:r>
+      <w:r>
+        <w:rPr>
+          <w:b/>
+          <w:color w:val="5B9BD5" w:themeColor="accent1"/>
+          <w:sz w:val="20"/>
+          <w:szCs w:val="20"/>
+        </w:rPr>
+        <w:t>s: Writing</w:t>
+      </w:r>
+      <w:r>
+        <w:rPr>
+          <w:b/>
+          <w:color w:val="5B9BD5" w:themeColor="accent1"/>
+          <w:sz w:val="20"/>
+          <w:szCs w:val="20"/>
+        </w:rPr>
+        <w:t xml:space="preserve"> Comparison</w:t>
+      </w:r>
+      <w:r>
+        <w:rPr>
+          <w:b/>
+          <w:color w:val="5B9BD5" w:themeColor="accent1"/>
+          <w:sz w:val="20"/>
+          <w:szCs w:val="20"/>
+        </w:rPr>
+        <w:t xml:space="preserve"> Functions</w:t>
+      </w:r>
+    </w:p>
+    <w:p>
+      <w:pPr>
+        <w:rPr>
+          <w:color w:val="000000" w:themeColor="text1"/>
+          <w:sz w:val="20"/>
+          <w:szCs w:val="20"/>
+        </w:rPr>
+      </w:pPr>
+    </w:p>
+    <w:p>
+      <w:pPr>
+        <w:rPr>
+          <w:color w:val="000000" w:themeColor="text1"/>
+          <w:sz w:val="20"/>
+          <w:szCs w:val="20"/>
+        </w:rPr>
+      </w:pPr>
+      <w:r>
+        <w:rPr>
+          <w:color w:val="000000" w:themeColor="text1"/>
+          <w:sz w:val="20"/>
+          <w:szCs w:val="20"/>
+        </w:rPr>
+        <w:t>Example: Struct with</w:t>
+      </w:r>
+      <w:r>
+        <w:rPr>
+          <w:color w:val="000000" w:themeColor="text1"/>
+          <w:sz w:val="20"/>
+          <w:szCs w:val="20"/>
+        </w:rPr>
+        <w:t xml:space="preserve"> data =</w:t>
+      </w:r>
+      <w:r>
+        <w:rPr>
+          <w:color w:val="000000" w:themeColor="text1"/>
+          <w:sz w:val="20"/>
+          <w:szCs w:val="20"/>
+        </w:rPr>
+        <w:t xml:space="preserve"> int ID, char NAME, int PROGRAM.</w:t>
+      </w:r>
+    </w:p>
+    <w:p>
+      <w:pPr>
+        <w:rPr>
+          <w:color w:val="000000" w:themeColor="text1"/>
+          <w:sz w:val="20"/>
+          <w:szCs w:val="20"/>
+        </w:rPr>
+      </w:pPr>
+      <w:r>
+        <w:rPr>
+          <w:color w:val="000000" w:themeColor="text1"/>
+          <w:sz w:val="20"/>
+          <w:szCs w:val="20"/>
+        </w:rPr>
+        <w:t>Write comparison functions that could be used to:</w:t>
+      </w:r>
+    </w:p>
+    <w:p>
+      <w:pPr>
+        <w:pStyle w:val="ListParagraph"/>
+        <w:numPr>
+          <w:ilvl w:val="0"/>
+          <w:numId w:val="25"/>
+        </w:numPr>
+        <w:rPr>
+          <w:color w:val="000000" w:themeColor="text1"/>
+          <w:sz w:val="20"/>
+          <w:szCs w:val="20"/>
+        </w:rPr>
+      </w:pPr>
+      <w:r>
+        <w:rPr>
+          <w:color w:val="000000" w:themeColor="text1"/>
+          <w:sz w:val="20"/>
+          <w:szCs w:val="20"/>
+        </w:rPr>
+        <w:t xml:space="preserve">Sort by </w:t>
+      </w:r>
+      <w:r>
+        <w:rPr>
+          <w:b/>
+          <w:color w:val="000000" w:themeColor="text1"/>
+          <w:sz w:val="20"/>
+          <w:szCs w:val="20"/>
+        </w:rPr>
+        <w:t>ID</w:t>
+      </w:r>
+      <w:r>
+        <w:rPr>
+          <w:color w:val="000000" w:themeColor="text1"/>
+          <w:sz w:val="20"/>
+          <w:szCs w:val="20"/>
+        </w:rPr>
+        <w:t xml:space="preserve"> only</w:t>
+      </w:r>
+    </w:p>
+    <w:p>
+      <w:pPr>
+        <w:pStyle w:val="ListParagraph"/>
+        <w:numPr>
+          <w:ilvl w:val="0"/>
+          <w:numId w:val="25"/>
+        </w:numPr>
+        <w:rPr>
+          <w:color w:val="000000" w:themeColor="text1"/>
+          <w:sz w:val="20"/>
+          <w:szCs w:val="20"/>
+        </w:rPr>
+      </w:pPr>
+      <w:r>
+        <w:rPr>
+          <w:color w:val="000000" w:themeColor="text1"/>
+          <w:sz w:val="20"/>
+          <w:szCs w:val="20"/>
+        </w:rPr>
+        <w:t xml:space="preserve">Sort by </w:t>
+      </w:r>
+      <w:r>
+        <w:rPr>
+          <w:b/>
+          <w:color w:val="000000" w:themeColor="text1"/>
+          <w:sz w:val="20"/>
+          <w:szCs w:val="20"/>
+        </w:rPr>
+        <w:t>Name</w:t>
+      </w:r>
+      <w:r>
+        <w:rPr>
+          <w:color w:val="000000" w:themeColor="text1"/>
+          <w:sz w:val="20"/>
+          <w:szCs w:val="20"/>
+        </w:rPr>
+        <w:t xml:space="preserve"> only</w:t>
+      </w:r>
+    </w:p>
+    <w:p>
+      <w:pPr>
+        <w:pStyle w:val="ListParagraph"/>
+        <w:numPr>
+          <w:ilvl w:val="0"/>
+          <w:numId w:val="25"/>
+        </w:numPr>
+        <w:rPr>
+          <w:color w:val="000000" w:themeColor="text1"/>
+          <w:sz w:val="20"/>
+          <w:szCs w:val="20"/>
+        </w:rPr>
+      </w:pPr>
+      <w:r>
+        <w:rPr>
+          <w:color w:val="000000" w:themeColor="text1"/>
+          <w:sz w:val="20"/>
+          <w:szCs w:val="20"/>
+        </w:rPr>
+        <w:t xml:space="preserve">Sort by </w:t>
+      </w:r>
+      <w:r>
+        <w:rPr>
+          <w:b/>
+          <w:color w:val="000000" w:themeColor="text1"/>
+          <w:sz w:val="20"/>
+          <w:szCs w:val="20"/>
+        </w:rPr>
+        <w:t>Program</w:t>
+      </w:r>
+      <w:r>
+        <w:rPr>
+          <w:color w:val="000000" w:themeColor="text1"/>
+          <w:sz w:val="20"/>
+          <w:szCs w:val="20"/>
+        </w:rPr>
+        <w:t>, then by</w:t>
+      </w:r>
+      <w:r>
+        <w:rPr>
+          <w:b/>
+          <w:color w:val="000000" w:themeColor="text1"/>
+          <w:sz w:val="20"/>
+          <w:szCs w:val="20"/>
+        </w:rPr>
+        <w:t xml:space="preserve"> name</w:t>
+      </w:r>
+    </w:p>
+    <w:p>
+      <w:pPr>
+        <w:rPr>
+          <w:color w:val="000000" w:themeColor="text1"/>
+          <w:sz w:val="20"/>
+          <w:szCs w:val="20"/>
+        </w:rPr>
+      </w:pPr>
+    </w:p>
+    <w:p>
+      <w:pPr>
+        <w:rPr>
+          <w:color w:val="000000" w:themeColor="text1"/>
+          <w:sz w:val="20"/>
+          <w:szCs w:val="20"/>
+        </w:rPr>
+      </w:pPr>
       <w:bookmarkStart w:id="0" w:name="_GoBack"/>
       <w:bookmarkEnd w:id="0"/>
+    </w:p>
+    <w:p>
+      <w:pPr>
+        <w:rPr>
+          <w:color w:val="000000" w:themeColor="text1"/>
+          <w:sz w:val="20"/>
+          <w:szCs w:val="20"/>
+        </w:rPr>
+      </w:pPr>
     </w:p>
     <w:sectPr>
       <w:pgSz w:w="11900" w:h="16840"/>
@@ -5572,6 +6296,232 @@
 <file path=word/numbering.xml><?xml version="1.0" encoding="utf-8"?>
 <w:numbering xmlns:wpc="http://schemas.microsoft.com/office/word/2010/wordprocessingCanvas" xmlns:mo="http://schemas.microsoft.com/office/mac/office/2008/main" xmlns:mc="http://schemas.openxmlformats.org/markup-compatibility/2006" xmlns:mv="urn:schemas-microsoft-com:mac:vml" xmlns:o="urn:schemas-microsoft-com:office:office" xmlns:r="http://schemas.openxmlformats.org/officeDocument/2006/relationships" xmlns:m="http://schemas.openxmlformats.org/officeDocument/2006/math" xmlns:v="urn:schemas-microsoft-com:vml" xmlns:wp14="http://schemas.microsoft.com/office/word/2010/wordprocessingDrawing" xmlns:wp="http://schemas.openxmlformats.org/drawingml/2006/wordprocessingDrawing" xmlns:w10="urn:schemas-microsoft-com:office:word" xmlns:w="http://schemas.openxmlformats.org/wordprocessingml/2006/main" xmlns:w14="http://schemas.microsoft.com/office/word/2010/wordml" xmlns:w15="http://schemas.microsoft.com/office/word/2012/wordml" xmlns:wpg="http://schemas.microsoft.com/office/word/2010/wordprocessingGroup" xmlns:wpi="http://schemas.microsoft.com/office/word/2010/wordprocessingInk" xmlns:wne="http://schemas.microsoft.com/office/word/2006/wordml" xmlns:wps="http://schemas.microsoft.com/office/word/2010/wordprocessingShape" mc:Ignorable="w14 w15 wp14">
   <w:abstractNum w:abstractNumId="0">
+    <w:nsid w:val="0695449D"/>
+    <w:multiLevelType w:val="hybridMultilevel"/>
+    <w:tmpl w:val="E0442818"/>
+    <w:lvl w:ilvl="0" w:tplc="04090001">
+      <w:start w:val="1"/>
+      <w:numFmt w:val="bullet"/>
+      <w:lvlText w:val=""/>
+      <w:lvlJc w:val="left"/>
+      <w:pPr>
+        <w:ind w:left="720" w:hanging="360"/>
+      </w:pPr>
+      <w:rPr>
+        <w:rFonts w:ascii="Symbol" w:hAnsi="Symbol" w:hint="default"/>
+      </w:rPr>
+    </w:lvl>
+    <w:lvl w:ilvl="1" w:tplc="04090003" w:tentative="1">
+      <w:start w:val="1"/>
+      <w:numFmt w:val="bullet"/>
+      <w:lvlText w:val="o"/>
+      <w:lvlJc w:val="left"/>
+      <w:pPr>
+        <w:ind w:left="1440" w:hanging="360"/>
+      </w:pPr>
+      <w:rPr>
+        <w:rFonts w:ascii="Courier New" w:hAnsi="Courier New" w:cs="Courier New" w:hint="default"/>
+      </w:rPr>
+    </w:lvl>
+    <w:lvl w:ilvl="2" w:tplc="04090005" w:tentative="1">
+      <w:start w:val="1"/>
+      <w:numFmt w:val="bullet"/>
+      <w:lvlText w:val=""/>
+      <w:lvlJc w:val="left"/>
+      <w:pPr>
+        <w:ind w:left="2160" w:hanging="360"/>
+      </w:pPr>
+      <w:rPr>
+        <w:rFonts w:ascii="Wingdings" w:hAnsi="Wingdings" w:hint="default"/>
+      </w:rPr>
+    </w:lvl>
+    <w:lvl w:ilvl="3" w:tplc="04090001" w:tentative="1">
+      <w:start w:val="1"/>
+      <w:numFmt w:val="bullet"/>
+      <w:lvlText w:val=""/>
+      <w:lvlJc w:val="left"/>
+      <w:pPr>
+        <w:ind w:left="2880" w:hanging="360"/>
+      </w:pPr>
+      <w:rPr>
+        <w:rFonts w:ascii="Symbol" w:hAnsi="Symbol" w:hint="default"/>
+      </w:rPr>
+    </w:lvl>
+    <w:lvl w:ilvl="4" w:tplc="04090003" w:tentative="1">
+      <w:start w:val="1"/>
+      <w:numFmt w:val="bullet"/>
+      <w:lvlText w:val="o"/>
+      <w:lvlJc w:val="left"/>
+      <w:pPr>
+        <w:ind w:left="3600" w:hanging="360"/>
+      </w:pPr>
+      <w:rPr>
+        <w:rFonts w:ascii="Courier New" w:hAnsi="Courier New" w:cs="Courier New" w:hint="default"/>
+      </w:rPr>
+    </w:lvl>
+    <w:lvl w:ilvl="5" w:tplc="04090005" w:tentative="1">
+      <w:start w:val="1"/>
+      <w:numFmt w:val="bullet"/>
+      <w:lvlText w:val=""/>
+      <w:lvlJc w:val="left"/>
+      <w:pPr>
+        <w:ind w:left="4320" w:hanging="360"/>
+      </w:pPr>
+      <w:rPr>
+        <w:rFonts w:ascii="Wingdings" w:hAnsi="Wingdings" w:hint="default"/>
+      </w:rPr>
+    </w:lvl>
+    <w:lvl w:ilvl="6" w:tplc="04090001" w:tentative="1">
+      <w:start w:val="1"/>
+      <w:numFmt w:val="bullet"/>
+      <w:lvlText w:val=""/>
+      <w:lvlJc w:val="left"/>
+      <w:pPr>
+        <w:ind w:left="5040" w:hanging="360"/>
+      </w:pPr>
+      <w:rPr>
+        <w:rFonts w:ascii="Symbol" w:hAnsi="Symbol" w:hint="default"/>
+      </w:rPr>
+    </w:lvl>
+    <w:lvl w:ilvl="7" w:tplc="04090003" w:tentative="1">
+      <w:start w:val="1"/>
+      <w:numFmt w:val="bullet"/>
+      <w:lvlText w:val="o"/>
+      <w:lvlJc w:val="left"/>
+      <w:pPr>
+        <w:ind w:left="5760" w:hanging="360"/>
+      </w:pPr>
+      <w:rPr>
+        <w:rFonts w:ascii="Courier New" w:hAnsi="Courier New" w:cs="Courier New" w:hint="default"/>
+      </w:rPr>
+    </w:lvl>
+    <w:lvl w:ilvl="8" w:tplc="04090005" w:tentative="1">
+      <w:start w:val="1"/>
+      <w:numFmt w:val="bullet"/>
+      <w:lvlText w:val=""/>
+      <w:lvlJc w:val="left"/>
+      <w:pPr>
+        <w:ind w:left="6480" w:hanging="360"/>
+      </w:pPr>
+      <w:rPr>
+        <w:rFonts w:ascii="Wingdings" w:hAnsi="Wingdings" w:hint="default"/>
+      </w:rPr>
+    </w:lvl>
+  </w:abstractNum>
+  <w:abstractNum w:abstractNumId="1">
+    <w:nsid w:val="0B5E4DB1"/>
+    <w:multiLevelType w:val="hybridMultilevel"/>
+    <w:tmpl w:val="8AD8E93A"/>
+    <w:lvl w:ilvl="0" w:tplc="04090001">
+      <w:start w:val="1"/>
+      <w:numFmt w:val="bullet"/>
+      <w:lvlText w:val=""/>
+      <w:lvlJc w:val="left"/>
+      <w:pPr>
+        <w:ind w:left="720" w:hanging="360"/>
+      </w:pPr>
+      <w:rPr>
+        <w:rFonts w:ascii="Symbol" w:hAnsi="Symbol" w:hint="default"/>
+      </w:rPr>
+    </w:lvl>
+    <w:lvl w:ilvl="1" w:tplc="04090003" w:tentative="1">
+      <w:start w:val="1"/>
+      <w:numFmt w:val="bullet"/>
+      <w:lvlText w:val="o"/>
+      <w:lvlJc w:val="left"/>
+      <w:pPr>
+        <w:ind w:left="1440" w:hanging="360"/>
+      </w:pPr>
+      <w:rPr>
+        <w:rFonts w:ascii="Courier New" w:hAnsi="Courier New" w:cs="Courier New" w:hint="default"/>
+      </w:rPr>
+    </w:lvl>
+    <w:lvl w:ilvl="2" w:tplc="04090005" w:tentative="1">
+      <w:start w:val="1"/>
+      <w:numFmt w:val="bullet"/>
+      <w:lvlText w:val=""/>
+      <w:lvlJc w:val="left"/>
+      <w:pPr>
+        <w:ind w:left="2160" w:hanging="360"/>
+      </w:pPr>
+      <w:rPr>
+        <w:rFonts w:ascii="Wingdings" w:hAnsi="Wingdings" w:hint="default"/>
+      </w:rPr>
+    </w:lvl>
+    <w:lvl w:ilvl="3" w:tplc="04090001" w:tentative="1">
+      <w:start w:val="1"/>
+      <w:numFmt w:val="bullet"/>
+      <w:lvlText w:val=""/>
+      <w:lvlJc w:val="left"/>
+      <w:pPr>
+        <w:ind w:left="2880" w:hanging="360"/>
+      </w:pPr>
+      <w:rPr>
+        <w:rFonts w:ascii="Symbol" w:hAnsi="Symbol" w:hint="default"/>
+      </w:rPr>
+    </w:lvl>
+    <w:lvl w:ilvl="4" w:tplc="04090003" w:tentative="1">
+      <w:start w:val="1"/>
+      <w:numFmt w:val="bullet"/>
+      <w:lvlText w:val="o"/>
+      <w:lvlJc w:val="left"/>
+      <w:pPr>
+        <w:ind w:left="3600" w:hanging="360"/>
+      </w:pPr>
+      <w:rPr>
+        <w:rFonts w:ascii="Courier New" w:hAnsi="Courier New" w:cs="Courier New" w:hint="default"/>
+      </w:rPr>
+    </w:lvl>
+    <w:lvl w:ilvl="5" w:tplc="04090005" w:tentative="1">
+      <w:start w:val="1"/>
+      <w:numFmt w:val="bullet"/>
+      <w:lvlText w:val=""/>
+      <w:lvlJc w:val="left"/>
+      <w:pPr>
+        <w:ind w:left="4320" w:hanging="360"/>
+      </w:pPr>
+      <w:rPr>
+        <w:rFonts w:ascii="Wingdings" w:hAnsi="Wingdings" w:hint="default"/>
+      </w:rPr>
+    </w:lvl>
+    <w:lvl w:ilvl="6" w:tplc="04090001" w:tentative="1">
+      <w:start w:val="1"/>
+      <w:numFmt w:val="bullet"/>
+      <w:lvlText w:val=""/>
+      <w:lvlJc w:val="left"/>
+      <w:pPr>
+        <w:ind w:left="5040" w:hanging="360"/>
+      </w:pPr>
+      <w:rPr>
+        <w:rFonts w:ascii="Symbol" w:hAnsi="Symbol" w:hint="default"/>
+      </w:rPr>
+    </w:lvl>
+    <w:lvl w:ilvl="7" w:tplc="04090003" w:tentative="1">
+      <w:start w:val="1"/>
+      <w:numFmt w:val="bullet"/>
+      <w:lvlText w:val="o"/>
+      <w:lvlJc w:val="left"/>
+      <w:pPr>
+        <w:ind w:left="5760" w:hanging="360"/>
+      </w:pPr>
+      <w:rPr>
+        <w:rFonts w:ascii="Courier New" w:hAnsi="Courier New" w:cs="Courier New" w:hint="default"/>
+      </w:rPr>
+    </w:lvl>
+    <w:lvl w:ilvl="8" w:tplc="04090005" w:tentative="1">
+      <w:start w:val="1"/>
+      <w:numFmt w:val="bullet"/>
+      <w:lvlText w:val=""/>
+      <w:lvlJc w:val="left"/>
+      <w:pPr>
+        <w:ind w:left="6480" w:hanging="360"/>
+      </w:pPr>
+      <w:rPr>
+        <w:rFonts w:ascii="Wingdings" w:hAnsi="Wingdings" w:hint="default"/>
+      </w:rPr>
+    </w:lvl>
+  </w:abstractNum>
+  <w:abstractNum w:abstractNumId="2">
     <w:nsid w:val="11231494"/>
     <w:multiLevelType w:val="hybridMultilevel"/>
     <w:tmpl w:val="267835C0"/>
@@ -5684,7 +6634,120 @@
       </w:rPr>
     </w:lvl>
   </w:abstractNum>
-  <w:abstractNum w:abstractNumId="1">
+  <w:abstractNum w:abstractNumId="3">
+    <w:nsid w:val="12E45B6F"/>
+    <w:multiLevelType w:val="hybridMultilevel"/>
+    <w:tmpl w:val="EE7A6E7C"/>
+    <w:lvl w:ilvl="0" w:tplc="04090001">
+      <w:start w:val="1"/>
+      <w:numFmt w:val="bullet"/>
+      <w:lvlText w:val=""/>
+      <w:lvlJc w:val="left"/>
+      <w:pPr>
+        <w:ind w:left="771" w:hanging="360"/>
+      </w:pPr>
+      <w:rPr>
+        <w:rFonts w:ascii="Symbol" w:hAnsi="Symbol" w:hint="default"/>
+      </w:rPr>
+    </w:lvl>
+    <w:lvl w:ilvl="1" w:tplc="04090003" w:tentative="1">
+      <w:start w:val="1"/>
+      <w:numFmt w:val="bullet"/>
+      <w:lvlText w:val="o"/>
+      <w:lvlJc w:val="left"/>
+      <w:pPr>
+        <w:ind w:left="1491" w:hanging="360"/>
+      </w:pPr>
+      <w:rPr>
+        <w:rFonts w:ascii="Courier New" w:hAnsi="Courier New" w:cs="Courier New" w:hint="default"/>
+      </w:rPr>
+    </w:lvl>
+    <w:lvl w:ilvl="2" w:tplc="04090005" w:tentative="1">
+      <w:start w:val="1"/>
+      <w:numFmt w:val="bullet"/>
+      <w:lvlText w:val=""/>
+      <w:lvlJc w:val="left"/>
+      <w:pPr>
+        <w:ind w:left="2211" w:hanging="360"/>
+      </w:pPr>
+      <w:rPr>
+        <w:rFonts w:ascii="Wingdings" w:hAnsi="Wingdings" w:hint="default"/>
+      </w:rPr>
+    </w:lvl>
+    <w:lvl w:ilvl="3" w:tplc="04090001" w:tentative="1">
+      <w:start w:val="1"/>
+      <w:numFmt w:val="bullet"/>
+      <w:lvlText w:val=""/>
+      <w:lvlJc w:val="left"/>
+      <w:pPr>
+        <w:ind w:left="2931" w:hanging="360"/>
+      </w:pPr>
+      <w:rPr>
+        <w:rFonts w:ascii="Symbol" w:hAnsi="Symbol" w:hint="default"/>
+      </w:rPr>
+    </w:lvl>
+    <w:lvl w:ilvl="4" w:tplc="04090003" w:tentative="1">
+      <w:start w:val="1"/>
+      <w:numFmt w:val="bullet"/>
+      <w:lvlText w:val="o"/>
+      <w:lvlJc w:val="left"/>
+      <w:pPr>
+        <w:ind w:left="3651" w:hanging="360"/>
+      </w:pPr>
+      <w:rPr>
+        <w:rFonts w:ascii="Courier New" w:hAnsi="Courier New" w:cs="Courier New" w:hint="default"/>
+      </w:rPr>
+    </w:lvl>
+    <w:lvl w:ilvl="5" w:tplc="04090005" w:tentative="1">
+      <w:start w:val="1"/>
+      <w:numFmt w:val="bullet"/>
+      <w:lvlText w:val=""/>
+      <w:lvlJc w:val="left"/>
+      <w:pPr>
+        <w:ind w:left="4371" w:hanging="360"/>
+      </w:pPr>
+      <w:rPr>
+        <w:rFonts w:ascii="Wingdings" w:hAnsi="Wingdings" w:hint="default"/>
+      </w:rPr>
+    </w:lvl>
+    <w:lvl w:ilvl="6" w:tplc="04090001" w:tentative="1">
+      <w:start w:val="1"/>
+      <w:numFmt w:val="bullet"/>
+      <w:lvlText w:val=""/>
+      <w:lvlJc w:val="left"/>
+      <w:pPr>
+        <w:ind w:left="5091" w:hanging="360"/>
+      </w:pPr>
+      <w:rPr>
+        <w:rFonts w:ascii="Symbol" w:hAnsi="Symbol" w:hint="default"/>
+      </w:rPr>
+    </w:lvl>
+    <w:lvl w:ilvl="7" w:tplc="04090003" w:tentative="1">
+      <w:start w:val="1"/>
+      <w:numFmt w:val="bullet"/>
+      <w:lvlText w:val="o"/>
+      <w:lvlJc w:val="left"/>
+      <w:pPr>
+        <w:ind w:left="5811" w:hanging="360"/>
+      </w:pPr>
+      <w:rPr>
+        <w:rFonts w:ascii="Courier New" w:hAnsi="Courier New" w:cs="Courier New" w:hint="default"/>
+      </w:rPr>
+    </w:lvl>
+    <w:lvl w:ilvl="8" w:tplc="04090005" w:tentative="1">
+      <w:start w:val="1"/>
+      <w:numFmt w:val="bullet"/>
+      <w:lvlText w:val=""/>
+      <w:lvlJc w:val="left"/>
+      <w:pPr>
+        <w:ind w:left="6531" w:hanging="360"/>
+      </w:pPr>
+      <w:rPr>
+        <w:rFonts w:ascii="Wingdings" w:hAnsi="Wingdings" w:hint="default"/>
+      </w:rPr>
+    </w:lvl>
+  </w:abstractNum>
+  <w:abstractNum w:abstractNumId="4">
     <w:nsid w:val="13B96422"/>
     <w:multiLevelType w:val="hybridMultilevel"/>
     <w:tmpl w:val="503A5350"/>
@@ -5797,7 +6860,7 @@
       </w:rPr>
     </w:lvl>
   </w:abstractNum>
-  <w:abstractNum w:abstractNumId="2">
+  <w:abstractNum w:abstractNumId="5">
     <w:nsid w:val="13ED15BF"/>
     <w:multiLevelType w:val="hybridMultilevel"/>
     <w:tmpl w:val="A5DA1FBA"/>
@@ -5886,7 +6949,7 @@
       </w:pPr>
     </w:lvl>
   </w:abstractNum>
-  <w:abstractNum w:abstractNumId="3">
+  <w:abstractNum w:abstractNumId="6">
     <w:nsid w:val="14AF2D57"/>
     <w:multiLevelType w:val="hybridMultilevel"/>
     <w:tmpl w:val="3FEA5966"/>
@@ -5999,7 +7062,7 @@
       </w:rPr>
     </w:lvl>
   </w:abstractNum>
-  <w:abstractNum w:abstractNumId="4">
+  <w:abstractNum w:abstractNumId="7">
     <w:nsid w:val="15BE5D85"/>
     <w:multiLevelType w:val="hybridMultilevel"/>
     <w:tmpl w:val="0C1267C0"/>
@@ -6112,7 +7175,7 @@
       </w:rPr>
     </w:lvl>
   </w:abstractNum>
-  <w:abstractNum w:abstractNumId="5">
+  <w:abstractNum w:abstractNumId="8">
     <w:nsid w:val="17456397"/>
     <w:multiLevelType w:val="hybridMultilevel"/>
     <w:tmpl w:val="ADD8B7B4"/>
@@ -6225,7 +7288,7 @@
       </w:rPr>
     </w:lvl>
   </w:abstractNum>
-  <w:abstractNum w:abstractNumId="6">
+  <w:abstractNum w:abstractNumId="9">
     <w:nsid w:val="18F3557A"/>
     <w:multiLevelType w:val="hybridMultilevel"/>
     <w:tmpl w:val="F3DCD300"/>
@@ -6338,7 +7401,7 @@
       </w:rPr>
     </w:lvl>
   </w:abstractNum>
-  <w:abstractNum w:abstractNumId="7">
+  <w:abstractNum w:abstractNumId="10">
     <w:nsid w:val="29891B7A"/>
     <w:multiLevelType w:val="hybridMultilevel"/>
     <w:tmpl w:val="B240BD38"/>
@@ -6451,7 +7514,7 @@
       </w:rPr>
     </w:lvl>
   </w:abstractNum>
-  <w:abstractNum w:abstractNumId="8">
+  <w:abstractNum w:abstractNumId="11">
     <w:nsid w:val="2D1D6253"/>
     <w:multiLevelType w:val="hybridMultilevel"/>
     <w:tmpl w:val="16F053C6"/>
@@ -6564,7 +7627,120 @@
       </w:rPr>
     </w:lvl>
   </w:abstractNum>
-  <w:abstractNum w:abstractNumId="9">
+  <w:abstractNum w:abstractNumId="12">
+    <w:nsid w:val="38F71899"/>
+    <w:multiLevelType w:val="hybridMultilevel"/>
+    <w:tmpl w:val="9C26E5BA"/>
+    <w:lvl w:ilvl="0" w:tplc="04090001">
+      <w:start w:val="1"/>
+      <w:numFmt w:val="bullet"/>
+      <w:lvlText w:val=""/>
+      <w:lvlJc w:val="left"/>
+      <w:pPr>
+        <w:ind w:left="720" w:hanging="360"/>
+      </w:pPr>
+      <w:rPr>
+        <w:rFonts w:ascii="Symbol" w:hAnsi="Symbol" w:hint="default"/>
+      </w:rPr>
+    </w:lvl>
+    <w:lvl w:ilvl="1" w:tplc="04090003" w:tentative="1">
+      <w:start w:val="1"/>
+      <w:numFmt w:val="bullet"/>
+      <w:lvlText w:val="o"/>
+      <w:lvlJc w:val="left"/>
+      <w:pPr>
+        <w:ind w:left="1440" w:hanging="360"/>
+      </w:pPr>
+      <w:rPr>
+        <w:rFonts w:ascii="Courier New" w:hAnsi="Courier New" w:cs="Courier New" w:hint="default"/>
+      </w:rPr>
+    </w:lvl>
+    <w:lvl w:ilvl="2" w:tplc="04090005" w:tentative="1">
+      <w:start w:val="1"/>
+      <w:numFmt w:val="bullet"/>
+      <w:lvlText w:val=""/>
+      <w:lvlJc w:val="left"/>
+      <w:pPr>
+        <w:ind w:left="2160" w:hanging="360"/>
+      </w:pPr>
+      <w:rPr>
+        <w:rFonts w:ascii="Wingdings" w:hAnsi="Wingdings" w:hint="default"/>
+      </w:rPr>
+    </w:lvl>
+    <w:lvl w:ilvl="3" w:tplc="04090001" w:tentative="1">
+      <w:start w:val="1"/>
+      <w:numFmt w:val="bullet"/>
+      <w:lvlText w:val=""/>
+      <w:lvlJc w:val="left"/>
+      <w:pPr>
+        <w:ind w:left="2880" w:hanging="360"/>
+      </w:pPr>
+      <w:rPr>
+        <w:rFonts w:ascii="Symbol" w:hAnsi="Symbol" w:hint="default"/>
+      </w:rPr>
+    </w:lvl>
+    <w:lvl w:ilvl="4" w:tplc="04090003" w:tentative="1">
+      <w:start w:val="1"/>
+      <w:numFmt w:val="bullet"/>
+      <w:lvlText w:val="o"/>
+      <w:lvlJc w:val="left"/>
+      <w:pPr>
+        <w:ind w:left="3600" w:hanging="360"/>
+      </w:pPr>
+      <w:rPr>
+        <w:rFonts w:ascii="Courier New" w:hAnsi="Courier New" w:cs="Courier New" w:hint="default"/>
+      </w:rPr>
+    </w:lvl>
+    <w:lvl w:ilvl="5" w:tplc="04090005" w:tentative="1">
+      <w:start w:val="1"/>
+      <w:numFmt w:val="bullet"/>
+      <w:lvlText w:val=""/>
+      <w:lvlJc w:val="left"/>
+      <w:pPr>
+        <w:ind w:left="4320" w:hanging="360"/>
+      </w:pPr>
+      <w:rPr>
+        <w:rFonts w:ascii="Wingdings" w:hAnsi="Wingdings" w:hint="default"/>
+      </w:rPr>
+    </w:lvl>
+    <w:lvl w:ilvl="6" w:tplc="04090001" w:tentative="1">
+      <w:start w:val="1"/>
+      <w:numFmt w:val="bullet"/>
+      <w:lvlText w:val=""/>
+      <w:lvlJc w:val="left"/>
+      <w:pPr>
+        <w:ind w:left="5040" w:hanging="360"/>
+      </w:pPr>
+      <w:rPr>
+        <w:rFonts w:ascii="Symbol" w:hAnsi="Symbol" w:hint="default"/>
+      </w:rPr>
+    </w:lvl>
+    <w:lvl w:ilvl="7" w:tplc="04090003" w:tentative="1">
+      <w:start w:val="1"/>
+      <w:numFmt w:val="bullet"/>
+      <w:lvlText w:val="o"/>
+      <w:lvlJc w:val="left"/>
+      <w:pPr>
+        <w:ind w:left="5760" w:hanging="360"/>
+      </w:pPr>
+      <w:rPr>
+        <w:rFonts w:ascii="Courier New" w:hAnsi="Courier New" w:cs="Courier New" w:hint="default"/>
+      </w:rPr>
+    </w:lvl>
+    <w:lvl w:ilvl="8" w:tplc="04090005" w:tentative="1">
+      <w:start w:val="1"/>
+      <w:numFmt w:val="bullet"/>
+      <w:lvlText w:val=""/>
+      <w:lvlJc w:val="left"/>
+      <w:pPr>
+        <w:ind w:left="6480" w:hanging="360"/>
+      </w:pPr>
+      <w:rPr>
+        <w:rFonts w:ascii="Wingdings" w:hAnsi="Wingdings" w:hint="default"/>
+      </w:rPr>
+    </w:lvl>
+  </w:abstractNum>
+  <w:abstractNum w:abstractNumId="13">
     <w:nsid w:val="3ACA261A"/>
     <w:multiLevelType w:val="hybridMultilevel"/>
     <w:tmpl w:val="FD0C6ECA"/>
@@ -6677,7 +7853,7 @@
       </w:rPr>
     </w:lvl>
   </w:abstractNum>
-  <w:abstractNum w:abstractNumId="10">
+  <w:abstractNum w:abstractNumId="14">
     <w:nsid w:val="3DFF20B0"/>
     <w:multiLevelType w:val="hybridMultilevel"/>
     <w:tmpl w:val="D02EFC56"/>
@@ -6790,7 +7966,7 @@
       </w:rPr>
     </w:lvl>
   </w:abstractNum>
-  <w:abstractNum w:abstractNumId="11">
+  <w:abstractNum w:abstractNumId="15">
     <w:nsid w:val="4882632B"/>
     <w:multiLevelType w:val="hybridMultilevel"/>
     <w:tmpl w:val="83C23232"/>
@@ -6903,7 +8079,7 @@
       </w:rPr>
     </w:lvl>
   </w:abstractNum>
-  <w:abstractNum w:abstractNumId="12">
+  <w:abstractNum w:abstractNumId="16">
     <w:nsid w:val="491F5C1C"/>
     <w:multiLevelType w:val="hybridMultilevel"/>
     <w:tmpl w:val="E6CE263E"/>
@@ -7016,7 +8192,7 @@
       </w:rPr>
     </w:lvl>
   </w:abstractNum>
-  <w:abstractNum w:abstractNumId="13">
+  <w:abstractNum w:abstractNumId="17">
     <w:nsid w:val="4A5011FA"/>
     <w:multiLevelType w:val="hybridMultilevel"/>
     <w:tmpl w:val="9962DD7C"/>
@@ -7129,7 +8305,7 @@
       </w:rPr>
     </w:lvl>
   </w:abstractNum>
-  <w:abstractNum w:abstractNumId="14">
+  <w:abstractNum w:abstractNumId="18">
     <w:nsid w:val="4FD4344C"/>
     <w:multiLevelType w:val="hybridMultilevel"/>
     <w:tmpl w:val="C7A2391A"/>
@@ -7242,7 +8418,233 @@
       </w:rPr>
     </w:lvl>
   </w:abstractNum>
-  <w:abstractNum w:abstractNumId="15">
+  <w:abstractNum w:abstractNumId="19">
+    <w:nsid w:val="5800418F"/>
+    <w:multiLevelType w:val="hybridMultilevel"/>
+    <w:tmpl w:val="6EE235F0"/>
+    <w:lvl w:ilvl="0" w:tplc="04090001">
+      <w:start w:val="1"/>
+      <w:numFmt w:val="bullet"/>
+      <w:lvlText w:val=""/>
+      <w:lvlJc w:val="left"/>
+      <w:pPr>
+        <w:ind w:left="720" w:hanging="360"/>
+      </w:pPr>
+      <w:rPr>
+        <w:rFonts w:ascii="Symbol" w:hAnsi="Symbol" w:hint="default"/>
+      </w:rPr>
+    </w:lvl>
+    <w:lvl w:ilvl="1" w:tplc="04090003">
+      <w:start w:val="1"/>
+      <w:numFmt w:val="bullet"/>
+      <w:lvlText w:val="o"/>
+      <w:lvlJc w:val="left"/>
+      <w:pPr>
+        <w:ind w:left="1440" w:hanging="360"/>
+      </w:pPr>
+      <w:rPr>
+        <w:rFonts w:ascii="Courier New" w:hAnsi="Courier New" w:cs="Courier New" w:hint="default"/>
+      </w:rPr>
+    </w:lvl>
+    <w:lvl w:ilvl="2" w:tplc="04090005" w:tentative="1">
+      <w:start w:val="1"/>
+      <w:numFmt w:val="bullet"/>
+      <w:lvlText w:val=""/>
+      <w:lvlJc w:val="left"/>
+      <w:pPr>
+        <w:ind w:left="2160" w:hanging="360"/>
+      </w:pPr>
+      <w:rPr>
+        <w:rFonts w:ascii="Wingdings" w:hAnsi="Wingdings" w:hint="default"/>
+      </w:rPr>
+    </w:lvl>
+    <w:lvl w:ilvl="3" w:tplc="04090001" w:tentative="1">
+      <w:start w:val="1"/>
+      <w:numFmt w:val="bullet"/>
+      <w:lvlText w:val=""/>
+      <w:lvlJc w:val="left"/>
+      <w:pPr>
+        <w:ind w:left="2880" w:hanging="360"/>
+      </w:pPr>
+      <w:rPr>
+        <w:rFonts w:ascii="Symbol" w:hAnsi="Symbol" w:hint="default"/>
+      </w:rPr>
+    </w:lvl>
+    <w:lvl w:ilvl="4" w:tplc="04090003" w:tentative="1">
+      <w:start w:val="1"/>
+      <w:numFmt w:val="bullet"/>
+      <w:lvlText w:val="o"/>
+      <w:lvlJc w:val="left"/>
+      <w:pPr>
+        <w:ind w:left="3600" w:hanging="360"/>
+      </w:pPr>
+      <w:rPr>
+        <w:rFonts w:ascii="Courier New" w:hAnsi="Courier New" w:cs="Courier New" w:hint="default"/>
+      </w:rPr>
+    </w:lvl>
+    <w:lvl w:ilvl="5" w:tplc="04090005" w:tentative="1">
+      <w:start w:val="1"/>
+      <w:numFmt w:val="bullet"/>
+      <w:lvlText w:val=""/>
+      <w:lvlJc w:val="left"/>
+      <w:pPr>
+        <w:ind w:left="4320" w:hanging="360"/>
+      </w:pPr>
+      <w:rPr>
+        <w:rFonts w:ascii="Wingdings" w:hAnsi="Wingdings" w:hint="default"/>
+      </w:rPr>
+    </w:lvl>
+    <w:lvl w:ilvl="6" w:tplc="04090001" w:tentative="1">
+      <w:start w:val="1"/>
+      <w:numFmt w:val="bullet"/>
+      <w:lvlText w:val=""/>
+      <w:lvlJc w:val="left"/>
+      <w:pPr>
+        <w:ind w:left="5040" w:hanging="360"/>
+      </w:pPr>
+      <w:rPr>
+        <w:rFonts w:ascii="Symbol" w:hAnsi="Symbol" w:hint="default"/>
+      </w:rPr>
+    </w:lvl>
+    <w:lvl w:ilvl="7" w:tplc="04090003" w:tentative="1">
+      <w:start w:val="1"/>
+      <w:numFmt w:val="bullet"/>
+      <w:lvlText w:val="o"/>
+      <w:lvlJc w:val="left"/>
+      <w:pPr>
+        <w:ind w:left="5760" w:hanging="360"/>
+      </w:pPr>
+      <w:rPr>
+        <w:rFonts w:ascii="Courier New" w:hAnsi="Courier New" w:cs="Courier New" w:hint="default"/>
+      </w:rPr>
+    </w:lvl>
+    <w:lvl w:ilvl="8" w:tplc="04090005" w:tentative="1">
+      <w:start w:val="1"/>
+      <w:numFmt w:val="bullet"/>
+      <w:lvlText w:val=""/>
+      <w:lvlJc w:val="left"/>
+      <w:pPr>
+        <w:ind w:left="6480" w:hanging="360"/>
+      </w:pPr>
+      <w:rPr>
+        <w:rFonts w:ascii="Wingdings" w:hAnsi="Wingdings" w:hint="default"/>
+      </w:rPr>
+    </w:lvl>
+  </w:abstractNum>
+  <w:abstractNum w:abstractNumId="20">
+    <w:nsid w:val="5D402B7F"/>
+    <w:multiLevelType w:val="hybridMultilevel"/>
+    <w:tmpl w:val="D01A1B18"/>
+    <w:lvl w:ilvl="0" w:tplc="04090001">
+      <w:start w:val="1"/>
+      <w:numFmt w:val="bullet"/>
+      <w:lvlText w:val=""/>
+      <w:lvlJc w:val="left"/>
+      <w:pPr>
+        <w:ind w:left="720" w:hanging="360"/>
+      </w:pPr>
+      <w:rPr>
+        <w:rFonts w:ascii="Symbol" w:hAnsi="Symbol" w:hint="default"/>
+      </w:rPr>
+    </w:lvl>
+    <w:lvl w:ilvl="1" w:tplc="04090003" w:tentative="1">
+      <w:start w:val="1"/>
+      <w:numFmt w:val="bullet"/>
+      <w:lvlText w:val="o"/>
+      <w:lvlJc w:val="left"/>
+      <w:pPr>
+        <w:ind w:left="1440" w:hanging="360"/>
+      </w:pPr>
+      <w:rPr>
+        <w:rFonts w:ascii="Courier New" w:hAnsi="Courier New" w:cs="Courier New" w:hint="default"/>
+      </w:rPr>
+    </w:lvl>
+    <w:lvl w:ilvl="2" w:tplc="04090005" w:tentative="1">
+      <w:start w:val="1"/>
+      <w:numFmt w:val="bullet"/>
+      <w:lvlText w:val=""/>
+      <w:lvlJc w:val="left"/>
+      <w:pPr>
+        <w:ind w:left="2160" w:hanging="360"/>
+      </w:pPr>
+      <w:rPr>
+        <w:rFonts w:ascii="Wingdings" w:hAnsi="Wingdings" w:hint="default"/>
+      </w:rPr>
+    </w:lvl>
+    <w:lvl w:ilvl="3" w:tplc="04090001" w:tentative="1">
+      <w:start w:val="1"/>
+      <w:numFmt w:val="bullet"/>
+      <w:lvlText w:val=""/>
+      <w:lvlJc w:val="left"/>
+      <w:pPr>
+        <w:ind w:left="2880" w:hanging="360"/>
+      </w:pPr>
+      <w:rPr>
+        <w:rFonts w:ascii="Symbol" w:hAnsi="Symbol" w:hint="default"/>
+      </w:rPr>
+    </w:lvl>
+    <w:lvl w:ilvl="4" w:tplc="04090003" w:tentative="1">
+      <w:start w:val="1"/>
+      <w:numFmt w:val="bullet"/>
+      <w:lvlText w:val="o"/>
+      <w:lvlJc w:val="left"/>
+      <w:pPr>
+        <w:ind w:left="3600" w:hanging="360"/>
+      </w:pPr>
+      <w:rPr>
+        <w:rFonts w:ascii="Courier New" w:hAnsi="Courier New" w:cs="Courier New" w:hint="default"/>
+      </w:rPr>
+    </w:lvl>
+    <w:lvl w:ilvl="5" w:tplc="04090005" w:tentative="1">
+      <w:start w:val="1"/>
+      <w:numFmt w:val="bullet"/>
+      <w:lvlText w:val=""/>
+      <w:lvlJc w:val="left"/>
+      <w:pPr>
+        <w:ind w:left="4320" w:hanging="360"/>
+      </w:pPr>
+      <w:rPr>
+        <w:rFonts w:ascii="Wingdings" w:hAnsi="Wingdings" w:hint="default"/>
+      </w:rPr>
+    </w:lvl>
+    <w:lvl w:ilvl="6" w:tplc="04090001" w:tentative="1">
+      <w:start w:val="1"/>
+      <w:numFmt w:val="bullet"/>
+      <w:lvlText w:val=""/>
+      <w:lvlJc w:val="left"/>
+      <w:pPr>
+        <w:ind w:left="5040" w:hanging="360"/>
+      </w:pPr>
+      <w:rPr>
+        <w:rFonts w:ascii="Symbol" w:hAnsi="Symbol" w:hint="default"/>
+      </w:rPr>
+    </w:lvl>
+    <w:lvl w:ilvl="7" w:tplc="04090003" w:tentative="1">
+      <w:start w:val="1"/>
+      <w:numFmt w:val="bullet"/>
+      <w:lvlText w:val="o"/>
+      <w:lvlJc w:val="left"/>
+      <w:pPr>
+        <w:ind w:left="5760" w:hanging="360"/>
+      </w:pPr>
+      <w:rPr>
+        <w:rFonts w:ascii="Courier New" w:hAnsi="Courier New" w:cs="Courier New" w:hint="default"/>
+      </w:rPr>
+    </w:lvl>
+    <w:lvl w:ilvl="8" w:tplc="04090005" w:tentative="1">
+      <w:start w:val="1"/>
+      <w:numFmt w:val="bullet"/>
+      <w:lvlText w:val=""/>
+      <w:lvlJc w:val="left"/>
+      <w:pPr>
+        <w:ind w:left="6480" w:hanging="360"/>
+      </w:pPr>
+      <w:rPr>
+        <w:rFonts w:ascii="Wingdings" w:hAnsi="Wingdings" w:hint="default"/>
+      </w:rPr>
+    </w:lvl>
+  </w:abstractNum>
+  <w:abstractNum w:abstractNumId="21">
     <w:nsid w:val="62407A52"/>
     <w:multiLevelType w:val="hybridMultilevel"/>
     <w:tmpl w:val="636240F4"/>
@@ -7355,7 +8757,7 @@
       </w:rPr>
     </w:lvl>
   </w:abstractNum>
-  <w:abstractNum w:abstractNumId="16">
+  <w:abstractNum w:abstractNumId="22">
     <w:nsid w:val="629D7822"/>
     <w:multiLevelType w:val="hybridMultilevel"/>
     <w:tmpl w:val="F63E28BA"/>
@@ -7468,7 +8870,7 @@
       </w:rPr>
     </w:lvl>
   </w:abstractNum>
-  <w:abstractNum w:abstractNumId="17">
+  <w:abstractNum w:abstractNumId="23">
     <w:nsid w:val="636A2ACF"/>
     <w:multiLevelType w:val="hybridMultilevel"/>
     <w:tmpl w:val="07A4963A"/>
@@ -7581,7 +8983,7 @@
       </w:rPr>
     </w:lvl>
   </w:abstractNum>
-  <w:abstractNum w:abstractNumId="18">
+  <w:abstractNum w:abstractNumId="24">
     <w:nsid w:val="6A39529E"/>
     <w:multiLevelType w:val="hybridMultilevel"/>
     <w:tmpl w:val="9628FB14"/>
@@ -7695,61 +9097,79 @@
     </w:lvl>
   </w:abstractNum>
   <w:num w:numId="1">
+    <w:abstractNumId w:val="14"/>
+  </w:num>
+  <w:num w:numId="2">
+    <w:abstractNumId w:val="5"/>
+  </w:num>
+  <w:num w:numId="3">
+    <w:abstractNumId w:val="17"/>
+  </w:num>
+  <w:num w:numId="4">
+    <w:abstractNumId w:val="8"/>
+  </w:num>
+  <w:num w:numId="5">
+    <w:abstractNumId w:val="9"/>
+  </w:num>
+  <w:num w:numId="6">
+    <w:abstractNumId w:val="18"/>
+  </w:num>
+  <w:num w:numId="7">
+    <w:abstractNumId w:val="21"/>
+  </w:num>
+  <w:num w:numId="8">
     <w:abstractNumId w:val="10"/>
   </w:num>
-  <w:num w:numId="2">
+  <w:num w:numId="9">
+    <w:abstractNumId w:val="15"/>
+  </w:num>
+  <w:num w:numId="10">
+    <w:abstractNumId w:val="11"/>
+  </w:num>
+  <w:num w:numId="11">
+    <w:abstractNumId w:val="4"/>
+  </w:num>
+  <w:num w:numId="12">
+    <w:abstractNumId w:val="16"/>
+  </w:num>
+  <w:num w:numId="13">
     <w:abstractNumId w:val="2"/>
   </w:num>
-  <w:num w:numId="3">
+  <w:num w:numId="14">
+    <w:abstractNumId w:val="22"/>
+  </w:num>
+  <w:num w:numId="15">
     <w:abstractNumId w:val="13"/>
   </w:num>
-  <w:num w:numId="4">
-    <w:abstractNumId w:val="5"/>
-  </w:num>
-  <w:num w:numId="5">
+  <w:num w:numId="16">
     <w:abstractNumId w:val="6"/>
   </w:num>
-  <w:num w:numId="6">
-    <w:abstractNumId w:val="14"/>
-  </w:num>
-  <w:num w:numId="7">
-    <w:abstractNumId w:val="15"/>
-  </w:num>
-  <w:num w:numId="8">
+  <w:num w:numId="17">
     <w:abstractNumId w:val="7"/>
   </w:num>
-  <w:num w:numId="9">
-    <w:abstractNumId w:val="11"/>
+  <w:num w:numId="18">
+    <w:abstractNumId w:val="23"/>
   </w:num>
-  <w:num w:numId="10">
-    <w:abstractNumId w:val="8"/>
+  <w:num w:numId="19">
+    <w:abstractNumId w:val="24"/>
   </w:num>
-  <w:num w:numId="11">
+  <w:num w:numId="20">
+    <w:abstractNumId w:val="0"/>
+  </w:num>
+  <w:num w:numId="21">
+    <w:abstractNumId w:val="12"/>
+  </w:num>
+  <w:num w:numId="22">
+    <w:abstractNumId w:val="19"/>
+  </w:num>
+  <w:num w:numId="23">
+    <w:abstractNumId w:val="20"/>
+  </w:num>
+  <w:num w:numId="24">
     <w:abstractNumId w:val="1"/>
   </w:num>
-  <w:num w:numId="12">
-    <w:abstractNumId w:val="12"/>
-  </w:num>
-  <w:num w:numId="13">
-    <w:abstractNumId w:val="0"/>
-  </w:num>
-  <w:num w:numId="14">
-    <w:abstractNumId w:val="16"/>
-  </w:num>
-  <w:num w:numId="15">
-    <w:abstractNumId w:val="9"/>
-  </w:num>
-  <w:num w:numId="16">
+  <w:num w:numId="25">
     <w:abstractNumId w:val="3"/>
-  </w:num>
-  <w:num w:numId="17">
-    <w:abstractNumId w:val="4"/>
-  </w:num>
-  <w:num w:numId="18">
-    <w:abstractNumId w:val="17"/>
-  </w:num>
-  <w:num w:numId="19">
-    <w:abstractNumId w:val="18"/>
   </w:num>
 </w:numbering>
 </file>

</xml_diff>